<commit_message>
Add task and report
</commit_message>
<xml_diff>
--- a/отчет по практике 1 курс (руководитель Гончарова СВ).docx
+++ b/отчет по практике 1 курс (руководитель Гончарова СВ).docx
@@ -232,7 +232,7 @@
               </wp:anchor>
             </w:drawing>
           </mc:Choice>
-          <mc:Fallback xmlns:sl="http://schemas.openxmlformats.org/schemaLibrary/2006/main" xmlns:a="http://schemas.openxmlformats.org/drawingml/2006/main" xmlns:pic="http://schemas.openxmlformats.org/drawingml/2006/picture" xmlns:c="http://schemas.openxmlformats.org/drawingml/2006/chart" xmlns:lc="http://schemas.openxmlformats.org/drawingml/2006/lockedCanvas" xmlns:dgm="http://schemas.openxmlformats.org/drawingml/2006/diagram">
+          <mc:Fallback xmlns:dgm="http://schemas.openxmlformats.org/drawingml/2006/diagram" xmlns:lc="http://schemas.openxmlformats.org/drawingml/2006/lockedCanvas" xmlns:c="http://schemas.openxmlformats.org/drawingml/2006/chart" xmlns:pic="http://schemas.openxmlformats.org/drawingml/2006/picture" xmlns:a="http://schemas.openxmlformats.org/drawingml/2006/main" xmlns:sl="http://schemas.openxmlformats.org/schemaLibrary/2006/main">
             <w:drawing>
               <wp:anchor allowOverlap="1" behindDoc="0" distB="0" distT="0" distL="114300" distR="114300" hidden="0" layoutInCell="1" locked="0" relativeHeight="0" simplePos="0">
                 <wp:simplePos x="0" y="0"/>
@@ -431,15 +431,16 @@
           <w:sz w:val="26"/>
           <w:szCs w:val="26"/>
         </w:rPr>
-        <w:t xml:space="preserve"> Технологии разработки программного обеспечения и обработки больших данных</w:t>
-      </w:r>
+        <w:t xml:space="preserve"> Технологии разработки программного обеспечения и обработки больших </w:t>
+      </w:r>
+      <w:proofErr w:type="gramStart"/>
       <w:r>
         <w:rPr>
           <w:rFonts w:ascii="Times New Roman" w:eastAsia="Times New Roman" w:hAnsi="Times New Roman"/>
           <w:sz w:val="26"/>
           <w:szCs w:val="26"/>
         </w:rPr>
-        <w:t xml:space="preserve"> </w:t>
+        <w:t>данных</w:t>
       </w:r>
       <w:r>
         <w:rPr>
@@ -447,17 +448,34 @@
           <w:sz w:val="26"/>
           <w:szCs w:val="26"/>
         </w:rPr>
-        <w:t>”)</w:t>
-      </w:r>
-    </w:p>
-    <w:p>
-      <w:pPr>
-        <w:jc w:val="center"/>
+        <w:t xml:space="preserve"> </w:t>
+      </w:r>
+      <w:r>
         <w:rPr>
           <w:rFonts w:ascii="Times New Roman" w:eastAsia="Times New Roman" w:hAnsi="Times New Roman"/>
           <w:sz w:val="26"/>
           <w:szCs w:val="26"/>
         </w:rPr>
+        <w:t>”</w:t>
+      </w:r>
+      <w:proofErr w:type="gramEnd"/>
+      <w:r>
+        <w:rPr>
+          <w:rFonts w:ascii="Times New Roman" w:eastAsia="Times New Roman" w:hAnsi="Times New Roman"/>
+          <w:sz w:val="26"/>
+          <w:szCs w:val="26"/>
+        </w:rPr>
+        <w:t>)</w:t>
+      </w:r>
+    </w:p>
+    <w:p>
+      <w:pPr>
+        <w:jc w:val="center"/>
+        <w:rPr>
+          <w:rFonts w:ascii="Times New Roman" w:eastAsia="Times New Roman" w:hAnsi="Times New Roman"/>
+          <w:sz w:val="26"/>
+          <w:szCs w:val="26"/>
+        </w:rPr>
       </w:pPr>
     </w:p>
     <w:p>
@@ -476,23 +494,51 @@
           <w:sz w:val="26"/>
           <w:szCs w:val="26"/>
         </w:rPr>
-        <w:t>Зав. кафедрой ИТиЭО</w:t>
-      </w:r>
+        <w:t xml:space="preserve">Зав. кафедрой </w:t>
+      </w:r>
+      <w:proofErr w:type="spellStart"/>
       <w:r>
         <w:rPr>
           <w:rFonts w:ascii="Times New Roman" w:eastAsia="Times New Roman" w:hAnsi="Times New Roman"/>
           <w:sz w:val="26"/>
           <w:szCs w:val="26"/>
         </w:rPr>
-        <w:t>,</w:t>
-      </w:r>
+        <w:t>ИТиЭО</w:t>
+      </w:r>
+      <w:proofErr w:type="spellEnd"/>
       <w:r>
         <w:rPr>
           <w:rFonts w:ascii="Times New Roman" w:eastAsia="Times New Roman" w:hAnsi="Times New Roman"/>
           <w:sz w:val="26"/>
           <w:szCs w:val="26"/>
         </w:rPr>
-        <w:t xml:space="preserve"> д.п.н., проф.</w:t>
+        <w:t>,</w:t>
+      </w:r>
+      <w:r>
+        <w:rPr>
+          <w:rFonts w:ascii="Times New Roman" w:eastAsia="Times New Roman" w:hAnsi="Times New Roman"/>
+          <w:sz w:val="26"/>
+          <w:szCs w:val="26"/>
+        </w:rPr>
+        <w:t xml:space="preserve"> </w:t>
+      </w:r>
+      <w:proofErr w:type="spellStart"/>
+      <w:r>
+        <w:rPr>
+          <w:rFonts w:ascii="Times New Roman" w:eastAsia="Times New Roman" w:hAnsi="Times New Roman"/>
+          <w:sz w:val="26"/>
+          <w:szCs w:val="26"/>
+        </w:rPr>
+        <w:t>д.п.н</w:t>
+      </w:r>
+      <w:proofErr w:type="spellEnd"/>
+      <w:r>
+        <w:rPr>
+          <w:rFonts w:ascii="Times New Roman" w:eastAsia="Times New Roman" w:hAnsi="Times New Roman"/>
+          <w:sz w:val="26"/>
+          <w:szCs w:val="26"/>
+        </w:rPr>
+        <w:t>., проф.</w:t>
       </w:r>
     </w:p>
     <w:p>
@@ -567,13 +613,23 @@
         </w:rPr>
         <w:t xml:space="preserve">Руководитель: </w:t>
       </w:r>
+      <w:proofErr w:type="spellStart"/>
       <w:r>
         <w:rPr>
           <w:rFonts w:ascii="Times New Roman" w:eastAsia="Times New Roman" w:hAnsi="Times New Roman"/>
           <w:sz w:val="26"/>
           <w:szCs w:val="26"/>
         </w:rPr>
-        <w:t xml:space="preserve">к.п.н., доцент, </w:t>
+        <w:t>к.п.н</w:t>
+      </w:r>
+      <w:proofErr w:type="spellEnd"/>
+      <w:r>
+        <w:rPr>
+          <w:rFonts w:ascii="Times New Roman" w:eastAsia="Times New Roman" w:hAnsi="Times New Roman"/>
+          <w:sz w:val="26"/>
+          <w:szCs w:val="26"/>
+        </w:rPr>
+        <w:t xml:space="preserve">., доцент, </w:t>
       </w:r>
     </w:p>
     <w:p>
@@ -600,8 +656,18 @@
           <w:sz w:val="26"/>
           <w:szCs w:val="26"/>
         </w:rPr>
-        <w:t>кафедры ИТиЭО</w:t>
-      </w:r>
+        <w:t xml:space="preserve">кафедры </w:t>
+      </w:r>
+      <w:proofErr w:type="spellStart"/>
+      <w:r>
+        <w:rPr>
+          <w:rFonts w:ascii="Times New Roman" w:eastAsia="Times New Roman" w:hAnsi="Times New Roman"/>
+          <w:sz w:val="26"/>
+          <w:szCs w:val="26"/>
+        </w:rPr>
+        <w:t>ИТиЭО</w:t>
+      </w:r>
+      <w:proofErr w:type="spellEnd"/>
     </w:p>
     <w:p>
       <w:pPr>
@@ -897,18 +963,30 @@
         </w:rPr>
         <w:t xml:space="preserve"> в сервисе </w:t>
       </w:r>
-      <w:hyperlink r:id="rId11" w:tgtFrame="_blank" w:history="1">
-        <w:r>
-          <w:rPr>
-            <w:rFonts w:ascii="Times New Roman" w:eastAsia="Times New Roman" w:hAnsi="Times New Roman"/>
-            <w:color w:val="0000FF"/>
-            <w:sz w:val="24"/>
-            <w:szCs w:val="24"/>
-            <w:u w:val="single"/>
-          </w:rPr>
-          <w:t>GitHub</w:t>
-        </w:r>
-      </w:hyperlink>
+      <w:proofErr w:type="spellStart"/>
+      <w:r>
+        <w:fldChar w:fldCharType="begin"/>
+      </w:r>
+      <w:r>
+        <w:instrText>HYPERLINK "http://github.com/" \t "_blank"</w:instrText>
+      </w:r>
+      <w:r>
+        <w:fldChar w:fldCharType="separate"/>
+      </w:r>
+      <w:r>
+        <w:rPr>
+          <w:rFonts w:ascii="Times New Roman" w:eastAsia="Times New Roman" w:hAnsi="Times New Roman"/>
+          <w:color w:val="0000FF"/>
+          <w:sz w:val="24"/>
+          <w:szCs w:val="24"/>
+          <w:u w:val="single"/>
+        </w:rPr>
+        <w:t>GitHub</w:t>
+      </w:r>
+      <w:proofErr w:type="spellEnd"/>
+      <w:r>
+        <w:fldChar w:fldCharType="end"/>
+      </w:r>
       <w:r>
         <w:rPr>
           <w:rFonts w:ascii="Times New Roman" w:eastAsia="Times New Roman" w:hAnsi="Times New Roman"/>
@@ -945,6 +1023,7 @@
         <w:rPr>
           <w:i/>
           <w:color w:val="000000"/>
+          <w:lang w:val="en-US"/>
         </w:rPr>
       </w:pPr>
       <w:r>
@@ -993,7 +1072,23 @@
           <w:i/>
           <w:color w:val="000000"/>
         </w:rPr>
-        <w:t>QR-код  на GIT-репозиторий</w:t>
+        <w:t>QR-</w:t>
+      </w:r>
+      <w:proofErr w:type="gramStart"/>
+      <w:r>
+        <w:rPr>
+          <w:i/>
+          <w:color w:val="000000"/>
+        </w:rPr>
+        <w:t>код  на</w:t>
+      </w:r>
+      <w:proofErr w:type="gramEnd"/>
+      <w:r>
+        <w:rPr>
+          <w:i/>
+          <w:color w:val="000000"/>
+        </w:rPr>
+        <w:t xml:space="preserve"> GIT-репозиторий</w:t>
       </w:r>
     </w:p>
     <w:p>
@@ -1096,7 +1191,7 @@
         </w:rPr>
         <w:t xml:space="preserve">Оформить согласно ГОСТу: </w:t>
       </w:r>
-      <w:hyperlink r:id="rId12">
+      <w:hyperlink r:id="rId11">
         <w:r>
           <w:rPr>
             <w:rFonts w:ascii="Times New Roman" w:eastAsia="Times New Roman" w:hAnsi="Times New Roman"/>
@@ -1139,6 +1234,62 @@
         </w:rPr>
         <w:br/>
       </w:r>
+      <w:r>
+        <w:rPr>
+          <w:i/>
+          <w:noProof/>
+          <w:color w:val="000000"/>
+          <w:lang w:val="en-US"/>
+        </w:rPr>
+        <w:drawing>
+          <wp:inline distT="0" distB="0" distL="0" distR="0" wp14:anchorId="4C02B102" wp14:editId="4EDD6AC2">
+            <wp:extent cx="1080000" cy="1080000"/>
+            <wp:effectExtent l="0" t="0" r="6350" b="6350"/>
+            <wp:docPr id="1918811108" name="Рисунок 3"/>
+            <wp:cNvGraphicFramePr>
+              <a:graphicFrameLocks xmlns:a="http://schemas.openxmlformats.org/drawingml/2006/main" noChangeAspect="1"/>
+            </wp:cNvGraphicFramePr>
+            <a:graphic xmlns:a="http://schemas.openxmlformats.org/drawingml/2006/main">
+              <a:graphicData uri="http://schemas.openxmlformats.org/drawingml/2006/picture">
+                <pic:pic xmlns:pic="http://schemas.openxmlformats.org/drawingml/2006/picture">
+                  <pic:nvPicPr>
+                    <pic:cNvPr id="0" name="Picture 2"/>
+                    <pic:cNvPicPr>
+                      <a:picLocks noChangeAspect="1" noChangeArrowheads="1"/>
+                    </pic:cNvPicPr>
+                  </pic:nvPicPr>
+                  <pic:blipFill>
+                    <a:blip r:embed="rId12" cstate="print">
+                      <a:extLst>
+                        <a:ext uri="{28A0092B-C50C-407E-A947-70E740481C1C}">
+                          <a14:useLocalDpi xmlns:a14="http://schemas.microsoft.com/office/drawing/2010/main" val="0"/>
+                        </a:ext>
+                      </a:extLst>
+                    </a:blip>
+                    <a:srcRect/>
+                    <a:stretch>
+                      <a:fillRect/>
+                    </a:stretch>
+                  </pic:blipFill>
+                  <pic:spPr bwMode="auto">
+                    <a:xfrm>
+                      <a:off x="0" y="0"/>
+                      <a:ext cx="1080000" cy="1080000"/>
+                    </a:xfrm>
+                    <a:prstGeom prst="rect">
+                      <a:avLst/>
+                    </a:prstGeom>
+                    <a:noFill/>
+                    <a:ln>
+                      <a:noFill/>
+                    </a:ln>
+                  </pic:spPr>
+                </pic:pic>
+              </a:graphicData>
+            </a:graphic>
+          </wp:inline>
+        </w:drawing>
+      </w:r>
     </w:p>
     <w:p>
       <w:pPr>
@@ -1230,6 +1381,59 @@
       <w:pPr>
         <w:jc w:val="both"/>
       </w:pPr>
+      <w:r>
+        <w:rPr>
+          <w:noProof/>
+        </w:rPr>
+        <w:drawing>
+          <wp:inline distT="0" distB="0" distL="0" distR="0" wp14:anchorId="12CFE8F6" wp14:editId="00A180F8">
+            <wp:extent cx="1080000" cy="1080000"/>
+            <wp:effectExtent l="0" t="0" r="6350" b="6350"/>
+            <wp:docPr id="518583024" name="Рисунок 4"/>
+            <wp:cNvGraphicFramePr>
+              <a:graphicFrameLocks xmlns:a="http://schemas.openxmlformats.org/drawingml/2006/main" noChangeAspect="1"/>
+            </wp:cNvGraphicFramePr>
+            <a:graphic xmlns:a="http://schemas.openxmlformats.org/drawingml/2006/main">
+              <a:graphicData uri="http://schemas.openxmlformats.org/drawingml/2006/picture">
+                <pic:pic xmlns:pic="http://schemas.openxmlformats.org/drawingml/2006/picture">
+                  <pic:nvPicPr>
+                    <pic:cNvPr id="0" name="Picture 3"/>
+                    <pic:cNvPicPr>
+                      <a:picLocks noChangeAspect="1" noChangeArrowheads="1"/>
+                    </pic:cNvPicPr>
+                  </pic:nvPicPr>
+                  <pic:blipFill>
+                    <a:blip r:embed="rId13" cstate="print">
+                      <a:extLst>
+                        <a:ext uri="{28A0092B-C50C-407E-A947-70E740481C1C}">
+                          <a14:useLocalDpi xmlns:a14="http://schemas.microsoft.com/office/drawing/2010/main" val="0"/>
+                        </a:ext>
+                      </a:extLst>
+                    </a:blip>
+                    <a:srcRect/>
+                    <a:stretch>
+                      <a:fillRect/>
+                    </a:stretch>
+                  </pic:blipFill>
+                  <pic:spPr bwMode="auto">
+                    <a:xfrm>
+                      <a:off x="0" y="0"/>
+                      <a:ext cx="1080000" cy="1080000"/>
+                    </a:xfrm>
+                    <a:prstGeom prst="rect">
+                      <a:avLst/>
+                    </a:prstGeom>
+                    <a:noFill/>
+                    <a:ln>
+                      <a:noFill/>
+                    </a:ln>
+                  </pic:spPr>
+                </pic:pic>
+              </a:graphicData>
+            </a:graphic>
+          </wp:inline>
+        </w:drawing>
+      </w:r>
     </w:p>
     <w:p>
       <w:pPr>
@@ -1348,6 +1552,63 @@
           <w:szCs w:val="20"/>
         </w:rPr>
       </w:pPr>
+      <w:r>
+        <w:rPr>
+          <w:rFonts w:ascii="Times" w:eastAsia="Times" w:hAnsi="Times" w:cs="Times"/>
+          <w:noProof/>
+          <w:sz w:val="20"/>
+          <w:szCs w:val="20"/>
+        </w:rPr>
+        <w:lastRenderedPageBreak/>
+        <w:drawing>
+          <wp:inline distT="0" distB="0" distL="0" distR="0" wp14:anchorId="28FE7735" wp14:editId="745BCBAC">
+            <wp:extent cx="1080000" cy="1080000"/>
+            <wp:effectExtent l="0" t="0" r="6350" b="6350"/>
+            <wp:docPr id="1576643208" name="Рисунок 5"/>
+            <wp:cNvGraphicFramePr>
+              <a:graphicFrameLocks xmlns:a="http://schemas.openxmlformats.org/drawingml/2006/main" noChangeAspect="1"/>
+            </wp:cNvGraphicFramePr>
+            <a:graphic xmlns:a="http://schemas.openxmlformats.org/drawingml/2006/main">
+              <a:graphicData uri="http://schemas.openxmlformats.org/drawingml/2006/picture">
+                <pic:pic xmlns:pic="http://schemas.openxmlformats.org/drawingml/2006/picture">
+                  <pic:nvPicPr>
+                    <pic:cNvPr id="0" name="Picture 4"/>
+                    <pic:cNvPicPr>
+                      <a:picLocks noChangeAspect="1" noChangeArrowheads="1"/>
+                    </pic:cNvPicPr>
+                  </pic:nvPicPr>
+                  <pic:blipFill>
+                    <a:blip r:embed="rId14" cstate="print">
+                      <a:extLst>
+                        <a:ext uri="{28A0092B-C50C-407E-A947-70E740481C1C}">
+                          <a14:useLocalDpi xmlns:a14="http://schemas.microsoft.com/office/drawing/2010/main" val="0"/>
+                        </a:ext>
+                      </a:extLst>
+                    </a:blip>
+                    <a:srcRect/>
+                    <a:stretch>
+                      <a:fillRect/>
+                    </a:stretch>
+                  </pic:blipFill>
+                  <pic:spPr bwMode="auto">
+                    <a:xfrm>
+                      <a:off x="0" y="0"/>
+                      <a:ext cx="1080000" cy="1080000"/>
+                    </a:xfrm>
+                    <a:prstGeom prst="rect">
+                      <a:avLst/>
+                    </a:prstGeom>
+                    <a:noFill/>
+                    <a:ln>
+                      <a:noFill/>
+                    </a:ln>
+                  </pic:spPr>
+                </pic:pic>
+              </a:graphicData>
+            </a:graphic>
+          </wp:inline>
+        </w:drawing>
+      </w:r>
     </w:p>
     <w:p>
       <w:pPr>
@@ -1467,6 +1728,62 @@
           <w:szCs w:val="24"/>
         </w:rPr>
       </w:pPr>
+      <w:r>
+        <w:rPr>
+          <w:rFonts w:ascii="Times New Roman" w:eastAsia="Times New Roman" w:hAnsi="Times New Roman"/>
+          <w:noProof/>
+          <w:sz w:val="24"/>
+          <w:szCs w:val="24"/>
+        </w:rPr>
+        <w:drawing>
+          <wp:inline distT="0" distB="0" distL="0" distR="0" wp14:anchorId="24318355" wp14:editId="5FF27ABF">
+            <wp:extent cx="1080000" cy="1080000"/>
+            <wp:effectExtent l="0" t="0" r="6350" b="6350"/>
+            <wp:docPr id="437502727" name="Рисунок 6"/>
+            <wp:cNvGraphicFramePr>
+              <a:graphicFrameLocks xmlns:a="http://schemas.openxmlformats.org/drawingml/2006/main" noChangeAspect="1"/>
+            </wp:cNvGraphicFramePr>
+            <a:graphic xmlns:a="http://schemas.openxmlformats.org/drawingml/2006/main">
+              <a:graphicData uri="http://schemas.openxmlformats.org/drawingml/2006/picture">
+                <pic:pic xmlns:pic="http://schemas.openxmlformats.org/drawingml/2006/picture">
+                  <pic:nvPicPr>
+                    <pic:cNvPr id="0" name="Picture 5"/>
+                    <pic:cNvPicPr>
+                      <a:picLocks noChangeAspect="1" noChangeArrowheads="1"/>
+                    </pic:cNvPicPr>
+                  </pic:nvPicPr>
+                  <pic:blipFill>
+                    <a:blip r:embed="rId15" cstate="print">
+                      <a:extLst>
+                        <a:ext uri="{28A0092B-C50C-407E-A947-70E740481C1C}">
+                          <a14:useLocalDpi xmlns:a14="http://schemas.microsoft.com/office/drawing/2010/main" val="0"/>
+                        </a:ext>
+                      </a:extLst>
+                    </a:blip>
+                    <a:srcRect/>
+                    <a:stretch>
+                      <a:fillRect/>
+                    </a:stretch>
+                  </pic:blipFill>
+                  <pic:spPr bwMode="auto">
+                    <a:xfrm>
+                      <a:off x="0" y="0"/>
+                      <a:ext cx="1080000" cy="1080000"/>
+                    </a:xfrm>
+                    <a:prstGeom prst="rect">
+                      <a:avLst/>
+                    </a:prstGeom>
+                    <a:noFill/>
+                    <a:ln>
+                      <a:noFill/>
+                    </a:ln>
+                  </pic:spPr>
+                </pic:pic>
+              </a:graphicData>
+            </a:graphic>
+          </wp:inline>
+        </w:drawing>
+      </w:r>
     </w:p>
     <w:p>
       <w:pPr>
@@ -1485,7 +1802,6 @@
         <w:jc w:val="both"/>
       </w:pPr>
       <w:r>
-        <w:lastRenderedPageBreak/>
         <w:t>Задание 1.6</w:t>
       </w:r>
     </w:p>
@@ -1606,6 +1922,62 @@
           <w:szCs w:val="20"/>
         </w:rPr>
       </w:pPr>
+      <w:r>
+        <w:rPr>
+          <w:rFonts w:ascii="Times" w:eastAsia="Times" w:hAnsi="Times" w:cs="Times"/>
+          <w:noProof/>
+          <w:sz w:val="20"/>
+          <w:szCs w:val="20"/>
+        </w:rPr>
+        <w:drawing>
+          <wp:inline distT="0" distB="0" distL="0" distR="0" wp14:anchorId="69B573B7" wp14:editId="1B6A8163">
+            <wp:extent cx="1080000" cy="1080000"/>
+            <wp:effectExtent l="0" t="0" r="6350" b="6350"/>
+            <wp:docPr id="854563854" name="Рисунок 7"/>
+            <wp:cNvGraphicFramePr>
+              <a:graphicFrameLocks xmlns:a="http://schemas.openxmlformats.org/drawingml/2006/main" noChangeAspect="1"/>
+            </wp:cNvGraphicFramePr>
+            <a:graphic xmlns:a="http://schemas.openxmlformats.org/drawingml/2006/main">
+              <a:graphicData uri="http://schemas.openxmlformats.org/drawingml/2006/picture">
+                <pic:pic xmlns:pic="http://schemas.openxmlformats.org/drawingml/2006/picture">
+                  <pic:nvPicPr>
+                    <pic:cNvPr id="0" name="Picture 6"/>
+                    <pic:cNvPicPr>
+                      <a:picLocks noChangeAspect="1" noChangeArrowheads="1"/>
+                    </pic:cNvPicPr>
+                  </pic:nvPicPr>
+                  <pic:blipFill>
+                    <a:blip r:embed="rId16" cstate="print">
+                      <a:extLst>
+                        <a:ext uri="{28A0092B-C50C-407E-A947-70E740481C1C}">
+                          <a14:useLocalDpi xmlns:a14="http://schemas.microsoft.com/office/drawing/2010/main" val="0"/>
+                        </a:ext>
+                      </a:extLst>
+                    </a:blip>
+                    <a:srcRect/>
+                    <a:stretch>
+                      <a:fillRect/>
+                    </a:stretch>
+                  </pic:blipFill>
+                  <pic:spPr bwMode="auto">
+                    <a:xfrm>
+                      <a:off x="0" y="0"/>
+                      <a:ext cx="1080000" cy="1080000"/>
+                    </a:xfrm>
+                    <a:prstGeom prst="rect">
+                      <a:avLst/>
+                    </a:prstGeom>
+                    <a:noFill/>
+                    <a:ln>
+                      <a:noFill/>
+                    </a:ln>
+                  </pic:spPr>
+                </pic:pic>
+              </a:graphicData>
+            </a:graphic>
+          </wp:inline>
+        </w:drawing>
+      </w:r>
     </w:p>
     <w:p>
       <w:pPr>
@@ -1758,6 +2130,62 @@
           <w:szCs w:val="24"/>
         </w:rPr>
       </w:pPr>
+      <w:r>
+        <w:rPr>
+          <w:rFonts w:ascii="Times New Roman" w:eastAsia="Times New Roman" w:hAnsi="Times New Roman"/>
+          <w:noProof/>
+          <w:sz w:val="24"/>
+          <w:szCs w:val="24"/>
+        </w:rPr>
+        <w:drawing>
+          <wp:inline distT="0" distB="0" distL="0" distR="0" wp14:anchorId="6BC530ED" wp14:editId="37B0F9C3">
+            <wp:extent cx="1080000" cy="1080000"/>
+            <wp:effectExtent l="0" t="0" r="6350" b="6350"/>
+            <wp:docPr id="679381736" name="Рисунок 8"/>
+            <wp:cNvGraphicFramePr>
+              <a:graphicFrameLocks xmlns:a="http://schemas.openxmlformats.org/drawingml/2006/main" noChangeAspect="1"/>
+            </wp:cNvGraphicFramePr>
+            <a:graphic xmlns:a="http://schemas.openxmlformats.org/drawingml/2006/main">
+              <a:graphicData uri="http://schemas.openxmlformats.org/drawingml/2006/picture">
+                <pic:pic xmlns:pic="http://schemas.openxmlformats.org/drawingml/2006/picture">
+                  <pic:nvPicPr>
+                    <pic:cNvPr id="0" name="Picture 7"/>
+                    <pic:cNvPicPr>
+                      <a:picLocks noChangeAspect="1" noChangeArrowheads="1"/>
+                    </pic:cNvPicPr>
+                  </pic:nvPicPr>
+                  <pic:blipFill>
+                    <a:blip r:embed="rId17" cstate="print">
+                      <a:extLst>
+                        <a:ext uri="{28A0092B-C50C-407E-A947-70E740481C1C}">
+                          <a14:useLocalDpi xmlns:a14="http://schemas.microsoft.com/office/drawing/2010/main" val="0"/>
+                        </a:ext>
+                      </a:extLst>
+                    </a:blip>
+                    <a:srcRect/>
+                    <a:stretch>
+                      <a:fillRect/>
+                    </a:stretch>
+                  </pic:blipFill>
+                  <pic:spPr bwMode="auto">
+                    <a:xfrm>
+                      <a:off x="0" y="0"/>
+                      <a:ext cx="1080000" cy="1080000"/>
+                    </a:xfrm>
+                    <a:prstGeom prst="rect">
+                      <a:avLst/>
+                    </a:prstGeom>
+                    <a:noFill/>
+                    <a:ln>
+                      <a:noFill/>
+                    </a:ln>
+                  </pic:spPr>
+                </pic:pic>
+              </a:graphicData>
+            </a:graphic>
+          </wp:inline>
+        </w:drawing>
+      </w:r>
     </w:p>
     <w:p>
       <w:pPr>
@@ -1765,6 +2193,7 @@
         <w:jc w:val="both"/>
       </w:pPr>
       <w:r>
+        <w:lastRenderedPageBreak/>
         <w:t>Задание 1.</w:t>
       </w:r>
       <w:r>
@@ -1888,6 +2317,62 @@
           <w:szCs w:val="24"/>
         </w:rPr>
       </w:pPr>
+      <w:r>
+        <w:rPr>
+          <w:rFonts w:ascii="Times New Roman" w:eastAsia="Times New Roman" w:hAnsi="Times New Roman"/>
+          <w:noProof/>
+          <w:sz w:val="24"/>
+          <w:szCs w:val="24"/>
+        </w:rPr>
+        <w:drawing>
+          <wp:inline distT="0" distB="0" distL="0" distR="0" wp14:anchorId="68DA704C" wp14:editId="76FBDF43">
+            <wp:extent cx="1080000" cy="1080000"/>
+            <wp:effectExtent l="0" t="0" r="6350" b="6350"/>
+            <wp:docPr id="16952958" name="Рисунок 9"/>
+            <wp:cNvGraphicFramePr>
+              <a:graphicFrameLocks xmlns:a="http://schemas.openxmlformats.org/drawingml/2006/main" noChangeAspect="1"/>
+            </wp:cNvGraphicFramePr>
+            <a:graphic xmlns:a="http://schemas.openxmlformats.org/drawingml/2006/main">
+              <a:graphicData uri="http://schemas.openxmlformats.org/drawingml/2006/picture">
+                <pic:pic xmlns:pic="http://schemas.openxmlformats.org/drawingml/2006/picture">
+                  <pic:nvPicPr>
+                    <pic:cNvPr id="0" name="Picture 8"/>
+                    <pic:cNvPicPr>
+                      <a:picLocks noChangeAspect="1" noChangeArrowheads="1"/>
+                    </pic:cNvPicPr>
+                  </pic:nvPicPr>
+                  <pic:blipFill>
+                    <a:blip r:embed="rId18" cstate="print">
+                      <a:extLst>
+                        <a:ext uri="{28A0092B-C50C-407E-A947-70E740481C1C}">
+                          <a14:useLocalDpi xmlns:a14="http://schemas.microsoft.com/office/drawing/2010/main" val="0"/>
+                        </a:ext>
+                      </a:extLst>
+                    </a:blip>
+                    <a:srcRect/>
+                    <a:stretch>
+                      <a:fillRect/>
+                    </a:stretch>
+                  </pic:blipFill>
+                  <pic:spPr bwMode="auto">
+                    <a:xfrm>
+                      <a:off x="0" y="0"/>
+                      <a:ext cx="1080000" cy="1080000"/>
+                    </a:xfrm>
+                    <a:prstGeom prst="rect">
+                      <a:avLst/>
+                    </a:prstGeom>
+                    <a:noFill/>
+                    <a:ln>
+                      <a:noFill/>
+                    </a:ln>
+                  </pic:spPr>
+                </pic:pic>
+              </a:graphicData>
+            </a:graphic>
+          </wp:inline>
+        </w:drawing>
+      </w:r>
     </w:p>
     <w:p>
       <w:pPr>
@@ -2017,17 +2502,83 @@
       <w:pPr>
         <w:jc w:val="both"/>
         <w:rPr>
-          <w:rFonts w:ascii="Times New Roman" w:eastAsia="Times New Roman" w:hAnsi="Times New Roman"/>
-          <w:sz w:val="24"/>
-          <w:szCs w:val="24"/>
-        </w:rPr>
-      </w:pPr>
-      <w:r>
-        <w:rPr>
           <w:i/>
           <w:color w:val="000000"/>
+          <w:lang w:val="en-US"/>
+        </w:rPr>
+      </w:pPr>
+      <w:r>
+        <w:rPr>
+          <w:i/>
+          <w:color w:val="000000"/>
         </w:rPr>
         <w:t>QR-код задания (на GIT-репозиторий):</w:t>
+      </w:r>
+    </w:p>
+    <w:p>
+      <w:pPr>
+        <w:jc w:val="both"/>
+        <w:rPr>
+          <w:rFonts w:ascii="Times New Roman" w:eastAsia="Times New Roman" w:hAnsi="Times New Roman"/>
+          <w:sz w:val="24"/>
+          <w:szCs w:val="24"/>
+        </w:rPr>
+      </w:pPr>
+      <w:r>
+        <w:rPr>
+          <w:i/>
+          <w:noProof/>
+          <w:color w:val="000000"/>
+          <w:lang w:val="en-US"/>
+        </w:rPr>
+        <w:drawing>
+          <wp:inline distT="0" distB="0" distL="0" distR="0" wp14:anchorId="15AF188C" wp14:editId="24D769A0">
+            <wp:extent cx="1080000" cy="1080000"/>
+            <wp:effectExtent l="0" t="0" r="6350" b="6350"/>
+            <wp:docPr id="104037106" name="Рисунок 10"/>
+            <wp:cNvGraphicFramePr>
+              <a:graphicFrameLocks xmlns:a="http://schemas.openxmlformats.org/drawingml/2006/main" noChangeAspect="1"/>
+            </wp:cNvGraphicFramePr>
+            <a:graphic xmlns:a="http://schemas.openxmlformats.org/drawingml/2006/main">
+              <a:graphicData uri="http://schemas.openxmlformats.org/drawingml/2006/picture">
+                <pic:pic xmlns:pic="http://schemas.openxmlformats.org/drawingml/2006/picture">
+                  <pic:nvPicPr>
+                    <pic:cNvPr id="0" name="Picture 9"/>
+                    <pic:cNvPicPr>
+                      <a:picLocks noChangeAspect="1" noChangeArrowheads="1"/>
+                    </pic:cNvPicPr>
+                  </pic:nvPicPr>
+                  <pic:blipFill>
+                    <a:blip r:embed="rId19" cstate="print">
+                      <a:extLst>
+                        <a:ext uri="{28A0092B-C50C-407E-A947-70E740481C1C}">
+                          <a14:useLocalDpi xmlns:a14="http://schemas.microsoft.com/office/drawing/2010/main" val="0"/>
+                        </a:ext>
+                      </a:extLst>
+                    </a:blip>
+                    <a:srcRect/>
+                    <a:stretch>
+                      <a:fillRect/>
+                    </a:stretch>
+                  </pic:blipFill>
+                  <pic:spPr bwMode="auto">
+                    <a:xfrm>
+                      <a:off x="0" y="0"/>
+                      <a:ext cx="1080000" cy="1080000"/>
+                    </a:xfrm>
+                    <a:prstGeom prst="rect">
+                      <a:avLst/>
+                    </a:prstGeom>
+                    <a:noFill/>
+                    <a:ln>
+                      <a:noFill/>
+                    </a:ln>
+                  </pic:spPr>
+                </pic:pic>
+              </a:graphicData>
+            </a:graphic>
+          </wp:inline>
+        </w:drawing>
       </w:r>
       <w:r>
         <w:br w:type="page"/>
@@ -2072,6 +2623,15 @@
       <w:pPr>
         <w:pStyle w:val="2"/>
         <w:jc w:val="both"/>
+        <w:rPr>
+          <w:lang w:val="en-US"/>
+        </w:rPr>
+      </w:pPr>
+    </w:p>
+    <w:p>
+      <w:pPr>
+        <w:pStyle w:val="2"/>
+        <w:jc w:val="both"/>
       </w:pPr>
       <w:r>
         <w:t xml:space="preserve">Задание 2.1 </w:t>
@@ -2092,7 +2652,7 @@
           <w:sz w:val="24"/>
           <w:szCs w:val="24"/>
         </w:rPr>
-        <w:t>Сделать описание рабочего места программиста.</w:t>
+        <w:t>Оценить эргономику рабочего места программиста (параметры микроклимата, освещение, расчет освещенности, шум и вибрация, электромагнитное и ионизирующее излучения, эргономические требования к рабочему месту, режим труда, расчет уровня шума)</w:t>
       </w:r>
     </w:p>
     <w:p>
@@ -2129,10 +2689,165 @@
       <w:r>
         <w:rPr>
           <w:rFonts w:ascii="Times New Roman" w:eastAsia="Times New Roman" w:hAnsi="Times New Roman"/>
-          <w:sz w:val="24"/>
-          <w:szCs w:val="24"/>
-        </w:rPr>
-        <w:t xml:space="preserve">Представить в виде схемы (интеллект-карта) </w:t>
+          <w:color w:val="000000"/>
+          <w:sz w:val="24"/>
+          <w:szCs w:val="24"/>
+        </w:rPr>
+        <w:t>Таблица</w:t>
+      </w:r>
+    </w:p>
+    <w:p>
+      <w:pPr>
+        <w:spacing w:after="0" w:line="240" w:lineRule="auto"/>
+        <w:jc w:val="both"/>
+        <w:rPr>
+          <w:i/>
+          <w:color w:val="000000"/>
+          <w:lang w:val="en-US"/>
+        </w:rPr>
+      </w:pPr>
+      <w:r>
+        <w:rPr>
+          <w:i/>
+          <w:color w:val="000000"/>
+        </w:rPr>
+        <w:t>QR-код задания (на GIT-репозиторий):</w:t>
+      </w:r>
+    </w:p>
+    <w:p>
+      <w:pPr>
+        <w:spacing w:after="0" w:line="240" w:lineRule="auto"/>
+        <w:jc w:val="both"/>
+        <w:rPr>
+          <w:i/>
+          <w:color w:val="000000"/>
+          <w:lang w:val="en-US"/>
+        </w:rPr>
+      </w:pPr>
+      <w:r>
+        <w:rPr>
+          <w:i/>
+          <w:noProof/>
+          <w:color w:val="000000"/>
+          <w:lang w:val="en-US"/>
+        </w:rPr>
+        <w:drawing>
+          <wp:inline distT="0" distB="0" distL="0" distR="0" wp14:anchorId="6B675A58" wp14:editId="234EE5ED">
+            <wp:extent cx="1080000" cy="1080000"/>
+            <wp:effectExtent l="0" t="0" r="6350" b="6350"/>
+            <wp:docPr id="204367396" name="Рисунок 11"/>
+            <wp:cNvGraphicFramePr>
+              <a:graphicFrameLocks xmlns:a="http://schemas.openxmlformats.org/drawingml/2006/main" noChangeAspect="1"/>
+            </wp:cNvGraphicFramePr>
+            <a:graphic xmlns:a="http://schemas.openxmlformats.org/drawingml/2006/main">
+              <a:graphicData uri="http://schemas.openxmlformats.org/drawingml/2006/picture">
+                <pic:pic xmlns:pic="http://schemas.openxmlformats.org/drawingml/2006/picture">
+                  <pic:nvPicPr>
+                    <pic:cNvPr id="0" name="Picture 10"/>
+                    <pic:cNvPicPr>
+                      <a:picLocks noChangeAspect="1" noChangeArrowheads="1"/>
+                    </pic:cNvPicPr>
+                  </pic:nvPicPr>
+                  <pic:blipFill>
+                    <a:blip r:embed="rId20" cstate="print">
+                      <a:extLst>
+                        <a:ext uri="{28A0092B-C50C-407E-A947-70E740481C1C}">
+                          <a14:useLocalDpi xmlns:a14="http://schemas.microsoft.com/office/drawing/2010/main" val="0"/>
+                        </a:ext>
+                      </a:extLst>
+                    </a:blip>
+                    <a:srcRect/>
+                    <a:stretch>
+                      <a:fillRect/>
+                    </a:stretch>
+                  </pic:blipFill>
+                  <pic:spPr bwMode="auto">
+                    <a:xfrm>
+                      <a:off x="0" y="0"/>
+                      <a:ext cx="1080000" cy="1080000"/>
+                    </a:xfrm>
+                    <a:prstGeom prst="rect">
+                      <a:avLst/>
+                    </a:prstGeom>
+                    <a:noFill/>
+                    <a:ln>
+                      <a:noFill/>
+                    </a:ln>
+                  </pic:spPr>
+                </pic:pic>
+              </a:graphicData>
+            </a:graphic>
+          </wp:inline>
+        </w:drawing>
+      </w:r>
+    </w:p>
+    <w:p>
+      <w:pPr>
+        <w:spacing w:after="0" w:line="240" w:lineRule="auto"/>
+        <w:jc w:val="both"/>
+        <w:rPr>
+          <w:rFonts w:ascii="Times New Roman" w:eastAsia="Times New Roman" w:hAnsi="Times New Roman"/>
+          <w:color w:val="000000"/>
+          <w:sz w:val="24"/>
+          <w:szCs w:val="24"/>
+        </w:rPr>
+      </w:pPr>
+      <w:r>
+        <w:rPr>
+          <w:rFonts w:ascii="Times New Roman" w:eastAsia="Times New Roman" w:hAnsi="Times New Roman"/>
+          <w:color w:val="000000"/>
+          <w:sz w:val="24"/>
+          <w:szCs w:val="24"/>
+        </w:rPr>
+        <w:t>_____________________________________________________________________________</w:t>
+      </w:r>
+    </w:p>
+    <w:p>
+      <w:pPr>
+        <w:spacing w:after="0" w:line="240" w:lineRule="auto"/>
+        <w:jc w:val="both"/>
+        <w:rPr>
+          <w:rFonts w:ascii="Times New Roman" w:eastAsia="Times New Roman" w:hAnsi="Times New Roman"/>
+          <w:color w:val="000000"/>
+          <w:sz w:val="24"/>
+          <w:szCs w:val="24"/>
+        </w:rPr>
+      </w:pPr>
+    </w:p>
+    <w:p>
+      <w:pPr>
+        <w:pStyle w:val="2"/>
+        <w:jc w:val="both"/>
+        <w:rPr>
+          <w:lang w:val="en-US"/>
+        </w:rPr>
+      </w:pPr>
+    </w:p>
+    <w:p>
+      <w:pPr>
+        <w:pStyle w:val="2"/>
+        <w:jc w:val="both"/>
+      </w:pPr>
+      <w:r>
+        <w:t xml:space="preserve">Задание 2.2 </w:t>
+      </w:r>
+    </w:p>
+    <w:p>
+      <w:pPr>
+        <w:jc w:val="both"/>
+        <w:rPr>
+          <w:rFonts w:ascii="Times New Roman" w:eastAsia="Times New Roman" w:hAnsi="Times New Roman"/>
+          <w:sz w:val="24"/>
+          <w:szCs w:val="24"/>
+        </w:rPr>
+      </w:pPr>
+      <w:r>
+        <w:rPr>
+          <w:rFonts w:ascii="Times New Roman" w:eastAsia="Times New Roman" w:hAnsi="Times New Roman"/>
+          <w:sz w:val="24"/>
+          <w:szCs w:val="24"/>
+        </w:rPr>
+        <w:t>Разработать инструкцию «Первая медицинская помощь при электротравме на рабочем месте программиста»</w:t>
       </w:r>
     </w:p>
     <w:p>
@@ -2140,8 +2855,50 @@
         <w:spacing w:after="0" w:line="360" w:lineRule="auto"/>
         <w:jc w:val="both"/>
         <w:rPr>
+          <w:rFonts w:ascii="Times New Roman" w:eastAsia="Times New Roman" w:hAnsi="Times New Roman"/>
+          <w:b/>
+          <w:sz w:val="24"/>
+          <w:szCs w:val="24"/>
+        </w:rPr>
+      </w:pPr>
+      <w:r>
+        <w:rPr>
+          <w:rFonts w:ascii="Times New Roman" w:eastAsia="Times New Roman" w:hAnsi="Times New Roman"/>
+          <w:b/>
+          <w:sz w:val="24"/>
+          <w:szCs w:val="24"/>
+        </w:rPr>
+        <w:t>Форма отчетности</w:t>
+      </w:r>
+    </w:p>
+    <w:p>
+      <w:pPr>
+        <w:spacing w:after="0" w:line="360" w:lineRule="auto"/>
+        <w:jc w:val="both"/>
+        <w:rPr>
+          <w:rFonts w:ascii="Times New Roman" w:eastAsia="Times New Roman" w:hAnsi="Times New Roman"/>
+          <w:sz w:val="24"/>
+          <w:szCs w:val="24"/>
+        </w:rPr>
+      </w:pPr>
+      <w:r>
+        <w:rPr>
+          <w:rFonts w:ascii="Times New Roman" w:eastAsia="Times New Roman" w:hAnsi="Times New Roman"/>
+          <w:color w:val="000000"/>
+          <w:sz w:val="24"/>
+          <w:szCs w:val="24"/>
+        </w:rPr>
+        <w:t>Конспект</w:t>
+      </w:r>
+    </w:p>
+    <w:p>
+      <w:pPr>
+        <w:spacing w:after="0" w:line="360" w:lineRule="auto"/>
+        <w:jc w:val="both"/>
+        <w:rPr>
           <w:i/>
           <w:color w:val="000000"/>
+          <w:lang w:val="en-US"/>
         </w:rPr>
       </w:pPr>
       <w:r>
@@ -2154,30 +2911,176 @@
     </w:p>
     <w:p>
       <w:pPr>
+        <w:spacing w:after="0" w:line="360" w:lineRule="auto"/>
+        <w:jc w:val="both"/>
+        <w:rPr>
+          <w:i/>
+          <w:color w:val="000000"/>
+          <w:lang w:val="en-US"/>
+        </w:rPr>
+      </w:pPr>
+      <w:r>
+        <w:rPr>
+          <w:i/>
+          <w:noProof/>
+          <w:color w:val="000000"/>
+          <w:lang w:val="en-US"/>
+        </w:rPr>
+        <w:drawing>
+          <wp:inline distT="0" distB="0" distL="0" distR="0" wp14:anchorId="56246AA3" wp14:editId="3E3F73EB">
+            <wp:extent cx="1080000" cy="1080000"/>
+            <wp:effectExtent l="0" t="0" r="6350" b="6350"/>
+            <wp:docPr id="766217747" name="Рисунок 12"/>
+            <wp:cNvGraphicFramePr>
+              <a:graphicFrameLocks xmlns:a="http://schemas.openxmlformats.org/drawingml/2006/main" noChangeAspect="1"/>
+            </wp:cNvGraphicFramePr>
+            <a:graphic xmlns:a="http://schemas.openxmlformats.org/drawingml/2006/main">
+              <a:graphicData uri="http://schemas.openxmlformats.org/drawingml/2006/picture">
+                <pic:pic xmlns:pic="http://schemas.openxmlformats.org/drawingml/2006/picture">
+                  <pic:nvPicPr>
+                    <pic:cNvPr id="0" name="Picture 11"/>
+                    <pic:cNvPicPr>
+                      <a:picLocks noChangeAspect="1" noChangeArrowheads="1"/>
+                    </pic:cNvPicPr>
+                  </pic:nvPicPr>
+                  <pic:blipFill>
+                    <a:blip r:embed="rId21" cstate="print">
+                      <a:extLst>
+                        <a:ext uri="{28A0092B-C50C-407E-A947-70E740481C1C}">
+                          <a14:useLocalDpi xmlns:a14="http://schemas.microsoft.com/office/drawing/2010/main" val="0"/>
+                        </a:ext>
+                      </a:extLst>
+                    </a:blip>
+                    <a:srcRect/>
+                    <a:stretch>
+                      <a:fillRect/>
+                    </a:stretch>
+                  </pic:blipFill>
+                  <pic:spPr bwMode="auto">
+                    <a:xfrm>
+                      <a:off x="0" y="0"/>
+                      <a:ext cx="1080000" cy="1080000"/>
+                    </a:xfrm>
+                    <a:prstGeom prst="rect">
+                      <a:avLst/>
+                    </a:prstGeom>
+                    <a:noFill/>
+                    <a:ln>
+                      <a:noFill/>
+                    </a:ln>
+                  </pic:spPr>
+                </pic:pic>
+              </a:graphicData>
+            </a:graphic>
+          </wp:inline>
+        </w:drawing>
+      </w:r>
+    </w:p>
+    <w:p>
+      <w:pPr>
+        <w:spacing w:after="0" w:line="240" w:lineRule="auto"/>
+        <w:jc w:val="both"/>
+        <w:rPr>
+          <w:rFonts w:ascii="Times New Roman" w:eastAsia="Times New Roman" w:hAnsi="Times New Roman"/>
+          <w:color w:val="000000"/>
+          <w:sz w:val="24"/>
+          <w:szCs w:val="24"/>
+        </w:rPr>
+      </w:pPr>
+      <w:r>
+        <w:rPr>
+          <w:rFonts w:ascii="Times New Roman" w:eastAsia="Times New Roman" w:hAnsi="Times New Roman"/>
+          <w:color w:val="000000"/>
+          <w:sz w:val="24"/>
+          <w:szCs w:val="24"/>
+        </w:rPr>
+        <w:t>_____________________________________________________________________________</w:t>
+      </w:r>
+    </w:p>
+    <w:p>
+      <w:pPr>
+        <w:spacing w:after="0" w:line="240" w:lineRule="auto"/>
+        <w:jc w:val="both"/>
+        <w:rPr>
+          <w:rFonts w:ascii="Times New Roman" w:eastAsia="Times New Roman" w:hAnsi="Times New Roman"/>
+          <w:color w:val="000000"/>
+          <w:sz w:val="24"/>
+          <w:szCs w:val="24"/>
+        </w:rPr>
+      </w:pPr>
+    </w:p>
+    <w:p>
+      <w:pPr>
         <w:pStyle w:val="2"/>
         <w:jc w:val="both"/>
-      </w:pPr>
-      <w:r>
-        <w:t xml:space="preserve">Задание 2.1 </w:t>
-      </w:r>
-    </w:p>
-    <w:p>
-      <w:pPr>
-        <w:jc w:val="both"/>
-        <w:rPr>
-          <w:rFonts w:ascii="Times New Roman" w:eastAsia="Times New Roman" w:hAnsi="Times New Roman"/>
-          <w:sz w:val="24"/>
-          <w:szCs w:val="24"/>
-        </w:rPr>
-      </w:pPr>
-      <w:r>
-        <w:rPr>
-          <w:rFonts w:ascii="Times New Roman" w:eastAsia="Times New Roman" w:hAnsi="Times New Roman"/>
-          <w:sz w:val="24"/>
-          <w:szCs w:val="24"/>
-        </w:rPr>
-        <w:t>Оценить эргономику рабочего места программиста (параметры микроклимата, освещение, расчет освещенности, шум и вибрация, электромагнитное и ионизирующее излучения, эргономические требования к рабочему месту, режим труда, расчет уровня шума)</w:t>
-      </w:r>
+        <w:rPr>
+          <w:lang w:val="en-US"/>
+        </w:rPr>
+      </w:pPr>
+    </w:p>
+    <w:p>
+      <w:pPr>
+        <w:pStyle w:val="2"/>
+        <w:jc w:val="both"/>
+      </w:pPr>
+      <w:r>
+        <w:t xml:space="preserve">Задание 2.3 </w:t>
+      </w:r>
+    </w:p>
+    <w:p>
+      <w:pPr>
+        <w:jc w:val="both"/>
+        <w:rPr>
+          <w:rFonts w:ascii="Times New Roman" w:eastAsia="Times New Roman" w:hAnsi="Times New Roman"/>
+          <w:sz w:val="24"/>
+          <w:szCs w:val="24"/>
+        </w:rPr>
+      </w:pPr>
+      <w:r>
+        <w:rPr>
+          <w:rFonts w:ascii="Times New Roman" w:eastAsia="Times New Roman" w:hAnsi="Times New Roman"/>
+          <w:sz w:val="24"/>
+          <w:szCs w:val="24"/>
+        </w:rPr>
+        <w:t>Изучить прикладное программное обеспечение информационно-вычислительной системы предприятия (организации).</w:t>
+      </w:r>
+    </w:p>
+    <w:p>
+      <w:pPr>
+        <w:jc w:val="both"/>
+        <w:rPr>
+          <w:rFonts w:ascii="Times New Roman" w:eastAsia="Times New Roman" w:hAnsi="Times New Roman"/>
+          <w:sz w:val="24"/>
+          <w:szCs w:val="24"/>
+        </w:rPr>
+      </w:pPr>
+      <w:r>
+        <w:rPr>
+          <w:rFonts w:ascii="Times New Roman" w:eastAsia="Times New Roman" w:hAnsi="Times New Roman"/>
+          <w:sz w:val="24"/>
+          <w:szCs w:val="24"/>
+        </w:rPr>
+        <w:t xml:space="preserve">В этом разделе необходимо кратко охарактеризовать решаемые в организации (в отделе, группе) задачи, связанные с автоматизированной обработкой информации. Выяснить, используются ли проблемно-ориентированные пакеты программного обеспечения, если да, </w:t>
+      </w:r>
+      <w:r>
+        <w:rPr>
+          <w:rFonts w:ascii="Times New Roman" w:eastAsia="Times New Roman" w:hAnsi="Times New Roman"/>
+          <w:sz w:val="24"/>
+          <w:szCs w:val="24"/>
+        </w:rPr>
+        <w:lastRenderedPageBreak/>
+        <w:t xml:space="preserve">то для решения каких задач (проектирование, бухгалтерия и т.д.). Привести список программного обеспечения, используемого для решения задач общего назначения. </w:t>
+      </w:r>
+    </w:p>
+    <w:p>
+      <w:pPr>
+        <w:jc w:val="both"/>
+        <w:rPr>
+          <w:rFonts w:ascii="Times New Roman" w:eastAsia="Times New Roman" w:hAnsi="Times New Roman"/>
+          <w:sz w:val="24"/>
+          <w:szCs w:val="24"/>
+        </w:rPr>
+      </w:pPr>
     </w:p>
     <w:p>
       <w:pPr>
@@ -2206,27 +3109,29 @@
         <w:jc w:val="both"/>
         <w:rPr>
           <w:rFonts w:ascii="Times New Roman" w:eastAsia="Times New Roman" w:hAnsi="Times New Roman"/>
-          <w:sz w:val="24"/>
-          <w:szCs w:val="24"/>
-        </w:rPr>
-      </w:pPr>
-      <w:r>
-        <w:rPr>
-          <w:rFonts w:ascii="Times New Roman" w:eastAsia="Times New Roman" w:hAnsi="Times New Roman"/>
-          <w:color w:val="000000"/>
-          <w:sz w:val="24"/>
-          <w:szCs w:val="24"/>
-        </w:rPr>
-        <w:t>Таблица</w:t>
-      </w:r>
-    </w:p>
-    <w:p>
-      <w:pPr>
-        <w:spacing w:after="0" w:line="240" w:lineRule="auto"/>
+          <w:b/>
+          <w:sz w:val="24"/>
+          <w:szCs w:val="24"/>
+        </w:rPr>
+      </w:pPr>
+      <w:r>
+        <w:rPr>
+          <w:rFonts w:ascii="Times New Roman" w:eastAsia="Times New Roman" w:hAnsi="Times New Roman"/>
+          <w:color w:val="000000"/>
+          <w:sz w:val="24"/>
+          <w:szCs w:val="24"/>
+        </w:rPr>
+        <w:t>Текстовый документ</w:t>
+      </w:r>
+    </w:p>
+    <w:p>
+      <w:pPr>
+        <w:spacing w:after="0" w:line="360" w:lineRule="auto"/>
         <w:jc w:val="both"/>
         <w:rPr>
           <w:i/>
           <w:color w:val="000000"/>
+          <w:lang w:val="en-US"/>
         </w:rPr>
       </w:pPr>
       <w:r>
@@ -2239,6 +3144,73 @@
     </w:p>
     <w:p>
       <w:pPr>
+        <w:spacing w:after="0" w:line="360" w:lineRule="auto"/>
+        <w:jc w:val="both"/>
+        <w:rPr>
+          <w:i/>
+          <w:color w:val="000000"/>
+          <w:lang w:val="en-US"/>
+        </w:rPr>
+      </w:pPr>
+      <w:r>
+        <w:rPr>
+          <w:i/>
+          <w:noProof/>
+          <w:color w:val="000000"/>
+          <w:lang w:val="en-US"/>
+        </w:rPr>
+        <w:drawing>
+          <wp:inline distT="0" distB="0" distL="0" distR="0" wp14:anchorId="550DD2A0" wp14:editId="61DB89B9">
+            <wp:extent cx="1080000" cy="1080000"/>
+            <wp:effectExtent l="0" t="0" r="6350" b="6350"/>
+            <wp:docPr id="1824694128" name="Рисунок 13"/>
+            <wp:cNvGraphicFramePr>
+              <a:graphicFrameLocks xmlns:a="http://schemas.openxmlformats.org/drawingml/2006/main" noChangeAspect="1"/>
+            </wp:cNvGraphicFramePr>
+            <a:graphic xmlns:a="http://schemas.openxmlformats.org/drawingml/2006/main">
+              <a:graphicData uri="http://schemas.openxmlformats.org/drawingml/2006/picture">
+                <pic:pic xmlns:pic="http://schemas.openxmlformats.org/drawingml/2006/picture">
+                  <pic:nvPicPr>
+                    <pic:cNvPr id="0" name="Picture 12"/>
+                    <pic:cNvPicPr>
+                      <a:picLocks noChangeAspect="1" noChangeArrowheads="1"/>
+                    </pic:cNvPicPr>
+                  </pic:nvPicPr>
+                  <pic:blipFill>
+                    <a:blip r:embed="rId22" cstate="print">
+                      <a:extLst>
+                        <a:ext uri="{28A0092B-C50C-407E-A947-70E740481C1C}">
+                          <a14:useLocalDpi xmlns:a14="http://schemas.microsoft.com/office/drawing/2010/main" val="0"/>
+                        </a:ext>
+                      </a:extLst>
+                    </a:blip>
+                    <a:srcRect/>
+                    <a:stretch>
+                      <a:fillRect/>
+                    </a:stretch>
+                  </pic:blipFill>
+                  <pic:spPr bwMode="auto">
+                    <a:xfrm>
+                      <a:off x="0" y="0"/>
+                      <a:ext cx="1080000" cy="1080000"/>
+                    </a:xfrm>
+                    <a:prstGeom prst="rect">
+                      <a:avLst/>
+                    </a:prstGeom>
+                    <a:noFill/>
+                    <a:ln>
+                      <a:noFill/>
+                    </a:ln>
+                  </pic:spPr>
+                </pic:pic>
+              </a:graphicData>
+            </a:graphic>
+          </wp:inline>
+        </w:drawing>
+      </w:r>
+    </w:p>
+    <w:p>
+      <w:pPr>
         <w:spacing w:after="0" w:line="240" w:lineRule="auto"/>
         <w:jc w:val="both"/>
         <w:rPr>
@@ -2274,27 +3246,116 @@
       <w:pPr>
         <w:pStyle w:val="2"/>
         <w:jc w:val="both"/>
-      </w:pPr>
-      <w:r>
-        <w:t xml:space="preserve">Задание 2.2 </w:t>
-      </w:r>
-    </w:p>
-    <w:p>
-      <w:pPr>
-        <w:jc w:val="both"/>
-        <w:rPr>
-          <w:rFonts w:ascii="Times New Roman" w:eastAsia="Times New Roman" w:hAnsi="Times New Roman"/>
-          <w:sz w:val="24"/>
-          <w:szCs w:val="24"/>
-        </w:rPr>
-      </w:pPr>
-      <w:r>
-        <w:rPr>
-          <w:rFonts w:ascii="Times New Roman" w:eastAsia="Times New Roman" w:hAnsi="Times New Roman"/>
-          <w:sz w:val="24"/>
-          <w:szCs w:val="24"/>
-        </w:rPr>
-        <w:t>Разработать инструкцию «Первая медицинская помощь при электротравме на рабочем месте программиста»</w:t>
+        <w:rPr>
+          <w:lang w:val="en-US"/>
+        </w:rPr>
+      </w:pPr>
+    </w:p>
+    <w:p>
+      <w:pPr>
+        <w:pStyle w:val="2"/>
+        <w:jc w:val="both"/>
+      </w:pPr>
+      <w:r>
+        <w:t xml:space="preserve">Задание 2.4 </w:t>
+      </w:r>
+    </w:p>
+    <w:p>
+      <w:pPr>
+        <w:spacing w:after="0" w:line="240" w:lineRule="auto"/>
+        <w:jc w:val="both"/>
+        <w:rPr>
+          <w:rFonts w:ascii="Times New Roman" w:eastAsia="Times New Roman" w:hAnsi="Times New Roman"/>
+          <w:sz w:val="24"/>
+          <w:szCs w:val="24"/>
+        </w:rPr>
+      </w:pPr>
+      <w:r>
+        <w:rPr>
+          <w:rFonts w:ascii="Times New Roman" w:eastAsia="Times New Roman" w:hAnsi="Times New Roman"/>
+          <w:sz w:val="24"/>
+          <w:szCs w:val="24"/>
+        </w:rPr>
+        <w:t xml:space="preserve">Изучить технические средства информационно-вычислительной системы предприятия (организации). </w:t>
+      </w:r>
+    </w:p>
+    <w:p>
+      <w:pPr>
+        <w:spacing w:after="0" w:line="240" w:lineRule="auto"/>
+        <w:jc w:val="both"/>
+        <w:rPr>
+          <w:rFonts w:ascii="Times New Roman" w:eastAsia="Times New Roman" w:hAnsi="Times New Roman"/>
+          <w:sz w:val="24"/>
+          <w:szCs w:val="24"/>
+        </w:rPr>
+      </w:pPr>
+    </w:p>
+    <w:p>
+      <w:pPr>
+        <w:spacing w:after="0" w:line="240" w:lineRule="auto"/>
+        <w:jc w:val="both"/>
+        <w:rPr>
+          <w:rFonts w:ascii="Times New Roman" w:eastAsia="Times New Roman" w:hAnsi="Times New Roman"/>
+          <w:sz w:val="24"/>
+          <w:szCs w:val="24"/>
+        </w:rPr>
+      </w:pPr>
+      <w:r>
+        <w:rPr>
+          <w:rFonts w:ascii="Times New Roman" w:eastAsia="Times New Roman" w:hAnsi="Times New Roman"/>
+          <w:sz w:val="24"/>
+          <w:szCs w:val="24"/>
+        </w:rPr>
+        <w:t xml:space="preserve">В случае крайнего разнообразия используемого машинного парка следует описать наиболее устаревшую модель и последнюю из современных. </w:t>
+      </w:r>
+    </w:p>
+    <w:p>
+      <w:pPr>
+        <w:spacing w:after="0" w:line="240" w:lineRule="auto"/>
+        <w:jc w:val="both"/>
+        <w:rPr>
+          <w:rFonts w:ascii="Times New Roman" w:eastAsia="Times New Roman" w:hAnsi="Times New Roman"/>
+          <w:sz w:val="24"/>
+          <w:szCs w:val="24"/>
+        </w:rPr>
+      </w:pPr>
+    </w:p>
+    <w:p>
+      <w:pPr>
+        <w:spacing w:after="0" w:line="240" w:lineRule="auto"/>
+        <w:jc w:val="both"/>
+        <w:rPr>
+          <w:rFonts w:ascii="Times New Roman" w:eastAsia="Times New Roman" w:hAnsi="Times New Roman"/>
+          <w:sz w:val="24"/>
+          <w:szCs w:val="24"/>
+        </w:rPr>
+      </w:pPr>
+      <w:r>
+        <w:rPr>
+          <w:rFonts w:ascii="Times New Roman" w:eastAsia="Times New Roman" w:hAnsi="Times New Roman"/>
+          <w:sz w:val="24"/>
+          <w:szCs w:val="24"/>
+        </w:rPr>
+        <w:t xml:space="preserve">Для ПК необходимо указать: </w:t>
+      </w:r>
+    </w:p>
+    <w:p>
+      <w:pPr>
+        <w:spacing w:after="0" w:line="240" w:lineRule="auto"/>
+        <w:jc w:val="both"/>
+        <w:rPr>
+          <w:rFonts w:ascii="Times New Roman" w:eastAsia="Times New Roman" w:hAnsi="Times New Roman"/>
+          <w:sz w:val="24"/>
+          <w:szCs w:val="24"/>
+        </w:rPr>
+      </w:pPr>
+      <w:r>
+        <w:rPr>
+          <w:rFonts w:ascii="Times New Roman" w:eastAsia="Times New Roman" w:hAnsi="Times New Roman"/>
+          <w:sz w:val="24"/>
+          <w:szCs w:val="24"/>
+        </w:rPr>
+        <w:t>модель микропроцессора; тактовая частота микропроцессора; объем и вид памяти (DIMM, RIMM, DDR и т.д.); модель системной платы; шины системной платы (ISA, VLB, PCI, AGP и т.д.); накопители на магнитных и магнитооптических дисках; модель винчестера, ёмкость, интерфейс (SCSI, ATA, Ultra-ATA); модель видеокарты, объем видеопамяти; дополнительное оборудование (модемы, сетевые адаптеры и т.д.).</w:t>
       </w:r>
     </w:p>
     <w:p>
@@ -2324,18 +3385,19 @@
         <w:jc w:val="both"/>
         <w:rPr>
           <w:rFonts w:ascii="Times New Roman" w:eastAsia="Times New Roman" w:hAnsi="Times New Roman"/>
-          <w:sz w:val="24"/>
-          <w:szCs w:val="24"/>
-        </w:rPr>
-      </w:pPr>
-      <w:r>
-        <w:rPr>
-          <w:rFonts w:ascii="Times New Roman" w:eastAsia="Times New Roman" w:hAnsi="Times New Roman"/>
-          <w:color w:val="000000"/>
-          <w:sz w:val="24"/>
-          <w:szCs w:val="24"/>
-        </w:rPr>
-        <w:t>Конспект</w:t>
+          <w:b/>
+          <w:sz w:val="24"/>
+          <w:szCs w:val="24"/>
+        </w:rPr>
+      </w:pPr>
+      <w:r>
+        <w:rPr>
+          <w:rFonts w:ascii="Times New Roman" w:eastAsia="Times New Roman" w:hAnsi="Times New Roman"/>
+          <w:color w:val="000000"/>
+          <w:sz w:val="24"/>
+          <w:szCs w:val="24"/>
+        </w:rPr>
+        <w:t>Текстовый документ</w:t>
       </w:r>
     </w:p>
     <w:p>
@@ -2345,6 +3407,7 @@
         <w:rPr>
           <w:i/>
           <w:color w:val="000000"/>
+          <w:lang w:val="en-US"/>
         </w:rPr>
       </w:pPr>
       <w:r>
@@ -2357,770 +3420,69 @@
     </w:p>
     <w:p>
       <w:pPr>
-        <w:pStyle w:val="2"/>
-        <w:jc w:val="both"/>
-      </w:pPr>
-      <w:r>
-        <w:t xml:space="preserve">Задание 2.2 </w:t>
-      </w:r>
-    </w:p>
-    <w:p>
-      <w:pPr>
-        <w:jc w:val="both"/>
-        <w:rPr>
-          <w:rFonts w:ascii="Times New Roman" w:eastAsia="Times New Roman" w:hAnsi="Times New Roman"/>
-          <w:sz w:val="24"/>
-          <w:szCs w:val="24"/>
-        </w:rPr>
-      </w:pPr>
-      <w:r>
-        <w:rPr>
-          <w:rFonts w:ascii="Times New Roman" w:eastAsia="Times New Roman" w:hAnsi="Times New Roman"/>
-          <w:sz w:val="24"/>
-          <w:szCs w:val="24"/>
-        </w:rPr>
-        <w:t>Изучить и оценить профессиональный кодекс этики ACM, IEEE Computer Society и других организаций.</w:t>
-      </w:r>
-    </w:p>
-    <w:p>
-      <w:pPr>
         <w:spacing w:after="0" w:line="360" w:lineRule="auto"/>
         <w:jc w:val="both"/>
         <w:rPr>
-          <w:rFonts w:ascii="Times New Roman" w:eastAsia="Times New Roman" w:hAnsi="Times New Roman"/>
-          <w:b/>
-          <w:sz w:val="24"/>
-          <w:szCs w:val="24"/>
-        </w:rPr>
-      </w:pPr>
-      <w:r>
-        <w:rPr>
-          <w:rFonts w:ascii="Times New Roman" w:eastAsia="Times New Roman" w:hAnsi="Times New Roman"/>
-          <w:b/>
-          <w:sz w:val="24"/>
-          <w:szCs w:val="24"/>
-        </w:rPr>
-        <w:t>Форма отчетности</w:t>
-      </w:r>
-    </w:p>
-    <w:p>
-      <w:pPr>
-        <w:spacing w:after="0" w:line="360" w:lineRule="auto"/>
-        <w:jc w:val="both"/>
-        <w:rPr>
-          <w:rFonts w:ascii="Times New Roman" w:eastAsia="Times New Roman" w:hAnsi="Times New Roman"/>
-          <w:sz w:val="24"/>
-          <w:szCs w:val="24"/>
-        </w:rPr>
-      </w:pPr>
-      <w:r>
-        <w:rPr>
-          <w:rFonts w:ascii="Times New Roman" w:eastAsia="Times New Roman" w:hAnsi="Times New Roman"/>
-          <w:color w:val="000000"/>
-          <w:sz w:val="24"/>
-          <w:szCs w:val="24"/>
-        </w:rPr>
-        <w:t>Конспект</w:t>
-      </w:r>
-    </w:p>
-    <w:p>
-      <w:pPr>
-        <w:spacing w:after="0" w:line="240" w:lineRule="auto"/>
-        <w:jc w:val="both"/>
-        <w:rPr>
           <w:i/>
           <w:color w:val="000000"/>
+          <w:lang w:val="en-US"/>
         </w:rPr>
       </w:pPr>
       <w:r>
         <w:rPr>
           <w:i/>
-          <w:color w:val="000000"/>
-        </w:rPr>
-        <w:t>QR-код задания (на GIT-репозиторий):</w:t>
-      </w:r>
-    </w:p>
-    <w:p>
-      <w:pPr>
-        <w:spacing w:after="0" w:line="240" w:lineRule="auto"/>
-        <w:jc w:val="both"/>
-        <w:rPr>
-          <w:rFonts w:ascii="Times New Roman" w:eastAsia="Times New Roman" w:hAnsi="Times New Roman"/>
-          <w:color w:val="000000"/>
-          <w:sz w:val="24"/>
-          <w:szCs w:val="24"/>
-        </w:rPr>
-      </w:pPr>
-      <w:r>
-        <w:rPr>
-          <w:rFonts w:ascii="Times New Roman" w:eastAsia="Times New Roman" w:hAnsi="Times New Roman"/>
-          <w:color w:val="000000"/>
-          <w:sz w:val="24"/>
-          <w:szCs w:val="24"/>
-        </w:rPr>
-        <w:t>_____________________________________________________________________________</w:t>
-      </w:r>
-    </w:p>
-    <w:p>
-      <w:pPr>
-        <w:spacing w:after="0" w:line="240" w:lineRule="auto"/>
-        <w:jc w:val="both"/>
-        <w:rPr>
-          <w:rFonts w:ascii="Times New Roman" w:eastAsia="Times New Roman" w:hAnsi="Times New Roman"/>
-          <w:color w:val="000000"/>
-          <w:sz w:val="24"/>
-          <w:szCs w:val="24"/>
-        </w:rPr>
-      </w:pPr>
-    </w:p>
-    <w:p>
-      <w:pPr>
-        <w:pStyle w:val="2"/>
-        <w:jc w:val="both"/>
-      </w:pPr>
-      <w:r>
-        <w:t xml:space="preserve">Задание 2.3 </w:t>
-      </w:r>
-    </w:p>
-    <w:p>
-      <w:pPr>
-        <w:jc w:val="both"/>
-        <w:rPr>
-          <w:rFonts w:ascii="Times New Roman" w:eastAsia="Times New Roman" w:hAnsi="Times New Roman"/>
-          <w:sz w:val="24"/>
-          <w:szCs w:val="24"/>
-        </w:rPr>
-      </w:pPr>
-      <w:r>
-        <w:rPr>
-          <w:rFonts w:ascii="Times New Roman" w:eastAsia="Times New Roman" w:hAnsi="Times New Roman"/>
-          <w:sz w:val="24"/>
-          <w:szCs w:val="24"/>
-        </w:rPr>
-        <w:t>Изучить прикладное программное обеспечение информационно-вычислительной системы предприятия (организации).</w:t>
-      </w:r>
-    </w:p>
-    <w:p>
-      <w:pPr>
-        <w:jc w:val="both"/>
-        <w:rPr>
-          <w:rFonts w:ascii="Times New Roman" w:eastAsia="Times New Roman" w:hAnsi="Times New Roman"/>
-          <w:sz w:val="24"/>
-          <w:szCs w:val="24"/>
-        </w:rPr>
-      </w:pPr>
-      <w:r>
-        <w:rPr>
-          <w:rFonts w:ascii="Times New Roman" w:eastAsia="Times New Roman" w:hAnsi="Times New Roman"/>
-          <w:sz w:val="24"/>
-          <w:szCs w:val="24"/>
-        </w:rPr>
-        <w:t xml:space="preserve">В этом разделе необходимо кратко охарактеризовать решаемые в организации (в отделе, группе) задачи, связанные с автоматизированной обработкой информации. Выяснить, используются ли проблемно-ориентированные пакеты программного обеспечения, если да, то для решения каких задач (проектирование, бухгалтерия и т.д.). Привести список программного обеспечения, используемого для решения задач общего назначения. </w:t>
-      </w:r>
-    </w:p>
-    <w:p>
-      <w:pPr>
-        <w:jc w:val="both"/>
-        <w:rPr>
-          <w:rFonts w:ascii="Times New Roman" w:eastAsia="Times New Roman" w:hAnsi="Times New Roman"/>
-          <w:sz w:val="24"/>
-          <w:szCs w:val="24"/>
-        </w:rPr>
-      </w:pPr>
-    </w:p>
-    <w:p>
-      <w:pPr>
-        <w:spacing w:after="0" w:line="360" w:lineRule="auto"/>
-        <w:jc w:val="both"/>
-        <w:rPr>
-          <w:rFonts w:ascii="Times New Roman" w:eastAsia="Times New Roman" w:hAnsi="Times New Roman"/>
-          <w:b/>
-          <w:sz w:val="24"/>
-          <w:szCs w:val="24"/>
-        </w:rPr>
-      </w:pPr>
-      <w:r>
-        <w:rPr>
-          <w:rFonts w:ascii="Times New Roman" w:eastAsia="Times New Roman" w:hAnsi="Times New Roman"/>
-          <w:b/>
-          <w:sz w:val="24"/>
-          <w:szCs w:val="24"/>
-        </w:rPr>
-        <w:t>Форма отчетности</w:t>
-      </w:r>
-    </w:p>
-    <w:p>
-      <w:pPr>
-        <w:spacing w:after="0" w:line="360" w:lineRule="auto"/>
-        <w:jc w:val="both"/>
-        <w:rPr>
-          <w:rFonts w:ascii="Times New Roman" w:eastAsia="Times New Roman" w:hAnsi="Times New Roman"/>
-          <w:b/>
-          <w:sz w:val="24"/>
-          <w:szCs w:val="24"/>
-        </w:rPr>
-      </w:pPr>
-      <w:r>
-        <w:rPr>
-          <w:rFonts w:ascii="Times New Roman" w:eastAsia="Times New Roman" w:hAnsi="Times New Roman"/>
-          <w:color w:val="000000"/>
-          <w:sz w:val="24"/>
-          <w:szCs w:val="24"/>
-        </w:rPr>
-        <w:t>Текстовый документ</w:t>
-      </w:r>
-    </w:p>
-    <w:p>
-      <w:pPr>
-        <w:spacing w:after="0" w:line="360" w:lineRule="auto"/>
-        <w:jc w:val="both"/>
-        <w:rPr>
-          <w:i/>
-          <w:color w:val="000000"/>
-        </w:rPr>
-      </w:pPr>
-      <w:r>
-        <w:rPr>
-          <w:i/>
-          <w:color w:val="000000"/>
-        </w:rPr>
-        <w:t>QR-код задания (на GIT-репозиторий):</w:t>
-      </w:r>
-    </w:p>
-    <w:p>
-      <w:pPr>
-        <w:pStyle w:val="2"/>
-        <w:jc w:val="both"/>
-      </w:pPr>
-      <w:r>
-        <w:t xml:space="preserve">Задание 2.3 </w:t>
-      </w:r>
-    </w:p>
-    <w:p>
-      <w:pPr>
-        <w:jc w:val="both"/>
-        <w:rPr>
-          <w:rFonts w:ascii="Times New Roman" w:eastAsia="Times New Roman" w:hAnsi="Times New Roman"/>
-          <w:sz w:val="24"/>
-          <w:szCs w:val="24"/>
-        </w:rPr>
-      </w:pPr>
-      <w:r>
-        <w:rPr>
-          <w:rFonts w:ascii="Times New Roman" w:eastAsia="Times New Roman" w:hAnsi="Times New Roman"/>
-          <w:sz w:val="24"/>
-          <w:szCs w:val="24"/>
-        </w:rPr>
-        <w:t>Изучить системное программное обеспечение информационно-вычислительной системы предприятия (организации).</w:t>
-      </w:r>
-    </w:p>
-    <w:p>
-      <w:pPr>
-        <w:jc w:val="both"/>
-        <w:rPr>
-          <w:rFonts w:ascii="Times New Roman" w:eastAsia="Times New Roman" w:hAnsi="Times New Roman"/>
-          <w:sz w:val="24"/>
-          <w:szCs w:val="24"/>
-        </w:rPr>
-      </w:pPr>
-      <w:r>
-        <w:rPr>
-          <w:rFonts w:ascii="Times New Roman" w:eastAsia="Times New Roman" w:hAnsi="Times New Roman"/>
-          <w:sz w:val="24"/>
-          <w:szCs w:val="24"/>
-        </w:rPr>
-        <w:t>Критерии:</w:t>
-      </w:r>
-    </w:p>
-    <w:p>
-      <w:pPr>
-        <w:jc w:val="both"/>
-        <w:rPr>
-          <w:rFonts w:ascii="Times New Roman" w:eastAsia="Times New Roman" w:hAnsi="Times New Roman"/>
-          <w:sz w:val="24"/>
-          <w:szCs w:val="24"/>
-        </w:rPr>
-      </w:pPr>
-      <w:r>
-        <w:rPr>
-          <w:rFonts w:ascii="Times New Roman" w:eastAsia="Times New Roman" w:hAnsi="Times New Roman"/>
-          <w:sz w:val="24"/>
-          <w:szCs w:val="24"/>
-        </w:rPr>
-        <w:t>возможность одновременного выполнения нескольких приложений (однозадачные, многозадачные), для многозадачных ОС указать вид многозадачности (вытесняющая или невытесняющая), имеется ли возможность многопоточного выполнения приложений; наличие механизмов защиты информации пользователей (одно-, или многопользовательская ОС), какими средствами производится защита информации в многопользовательских ОС (права доступа пользователей к файлам и каталогам, средства шифрования информации и т.д.); сетевые возможности ОС: тип сети, наличие специализированных функций ОС, выполняемых в сети (файл-сервер, принт-сервер, PROXY-сервер и т.д.).</w:t>
-      </w:r>
-    </w:p>
-    <w:p>
-      <w:pPr>
-        <w:jc w:val="both"/>
-        <w:rPr>
-          <w:rFonts w:ascii="Times New Roman" w:eastAsia="Times New Roman" w:hAnsi="Times New Roman"/>
-          <w:sz w:val="24"/>
-          <w:szCs w:val="24"/>
-        </w:rPr>
-      </w:pPr>
-      <w:r>
-        <w:rPr>
-          <w:rFonts w:ascii="Times New Roman" w:eastAsia="Times New Roman" w:hAnsi="Times New Roman"/>
-          <w:sz w:val="24"/>
-          <w:szCs w:val="24"/>
-        </w:rPr>
-        <w:t>Описать программы-утилиты, позволяющие: диагностировать состояние системы; восстанавливать работоспособность системы; оптимизировать работу компьютера.</w:t>
-      </w:r>
-    </w:p>
-    <w:p>
-      <w:pPr>
-        <w:spacing w:after="0" w:line="360" w:lineRule="auto"/>
-        <w:jc w:val="both"/>
-        <w:rPr>
-          <w:rFonts w:ascii="Times New Roman" w:eastAsia="Times New Roman" w:hAnsi="Times New Roman"/>
-          <w:b/>
-          <w:sz w:val="24"/>
-          <w:szCs w:val="24"/>
-        </w:rPr>
-      </w:pPr>
-      <w:r>
-        <w:rPr>
-          <w:rFonts w:ascii="Times New Roman" w:eastAsia="Times New Roman" w:hAnsi="Times New Roman"/>
-          <w:b/>
-          <w:sz w:val="24"/>
-          <w:szCs w:val="24"/>
-        </w:rPr>
-        <w:t>Форма отчетности</w:t>
-      </w:r>
-    </w:p>
-    <w:p>
-      <w:pPr>
-        <w:spacing w:after="0" w:line="360" w:lineRule="auto"/>
-        <w:jc w:val="both"/>
-        <w:rPr>
-          <w:rFonts w:ascii="Times New Roman" w:eastAsia="Times New Roman" w:hAnsi="Times New Roman"/>
-          <w:b/>
-          <w:sz w:val="24"/>
-          <w:szCs w:val="24"/>
-        </w:rPr>
-      </w:pPr>
-      <w:r>
-        <w:rPr>
-          <w:rFonts w:ascii="Times New Roman" w:eastAsia="Times New Roman" w:hAnsi="Times New Roman"/>
-          <w:color w:val="000000"/>
-          <w:sz w:val="24"/>
-          <w:szCs w:val="24"/>
-        </w:rPr>
-        <w:t>Текстовый документ</w:t>
-      </w:r>
-    </w:p>
-    <w:p>
-      <w:pPr>
-        <w:spacing w:after="0" w:line="240" w:lineRule="auto"/>
-        <w:jc w:val="both"/>
-        <w:rPr>
-          <w:i/>
-          <w:color w:val="000000"/>
-        </w:rPr>
-      </w:pPr>
-      <w:r>
-        <w:rPr>
-          <w:i/>
-          <w:color w:val="000000"/>
-        </w:rPr>
-        <w:t>QR-код задания (на GIT-репозиторий):</w:t>
-      </w:r>
-    </w:p>
-    <w:p>
-      <w:pPr>
-        <w:spacing w:after="0" w:line="240" w:lineRule="auto"/>
-        <w:jc w:val="both"/>
-        <w:rPr>
-          <w:rFonts w:ascii="Times New Roman" w:eastAsia="Times New Roman" w:hAnsi="Times New Roman"/>
-          <w:color w:val="000000"/>
-          <w:sz w:val="24"/>
-          <w:szCs w:val="24"/>
-        </w:rPr>
-      </w:pPr>
-      <w:r>
-        <w:rPr>
-          <w:rFonts w:ascii="Times New Roman" w:eastAsia="Times New Roman" w:hAnsi="Times New Roman"/>
-          <w:color w:val="000000"/>
-          <w:sz w:val="24"/>
-          <w:szCs w:val="24"/>
-        </w:rPr>
-        <w:t>_____________________________________________________________________________</w:t>
-      </w:r>
-    </w:p>
-    <w:p>
-      <w:pPr>
-        <w:spacing w:after="0" w:line="240" w:lineRule="auto"/>
-        <w:jc w:val="both"/>
-        <w:rPr>
-          <w:rFonts w:ascii="Times New Roman" w:eastAsia="Times New Roman" w:hAnsi="Times New Roman"/>
-          <w:color w:val="000000"/>
-          <w:sz w:val="24"/>
-          <w:szCs w:val="24"/>
-        </w:rPr>
-      </w:pPr>
-    </w:p>
-    <w:p>
-      <w:pPr>
-        <w:pStyle w:val="2"/>
-        <w:jc w:val="both"/>
-      </w:pPr>
-      <w:r>
-        <w:t xml:space="preserve">Задание 2.4 </w:t>
-      </w:r>
-    </w:p>
-    <w:p>
-      <w:pPr>
-        <w:spacing w:after="0" w:line="240" w:lineRule="auto"/>
-        <w:jc w:val="both"/>
-        <w:rPr>
-          <w:rFonts w:ascii="Times New Roman" w:eastAsia="Times New Roman" w:hAnsi="Times New Roman"/>
-          <w:sz w:val="24"/>
-          <w:szCs w:val="24"/>
-        </w:rPr>
-      </w:pPr>
-      <w:r>
-        <w:rPr>
-          <w:rFonts w:ascii="Times New Roman" w:eastAsia="Times New Roman" w:hAnsi="Times New Roman"/>
-          <w:sz w:val="24"/>
-          <w:szCs w:val="24"/>
-        </w:rPr>
-        <w:t xml:space="preserve">Изучить технические средства информационно-вычислительной системы предприятия (организации). </w:t>
-      </w:r>
-    </w:p>
-    <w:p>
-      <w:pPr>
-        <w:spacing w:after="0" w:line="240" w:lineRule="auto"/>
-        <w:jc w:val="both"/>
-        <w:rPr>
-          <w:rFonts w:ascii="Times New Roman" w:eastAsia="Times New Roman" w:hAnsi="Times New Roman"/>
-          <w:sz w:val="24"/>
-          <w:szCs w:val="24"/>
-        </w:rPr>
-      </w:pPr>
-    </w:p>
-    <w:p>
-      <w:pPr>
-        <w:spacing w:after="0" w:line="240" w:lineRule="auto"/>
-        <w:jc w:val="both"/>
-        <w:rPr>
-          <w:rFonts w:ascii="Times New Roman" w:eastAsia="Times New Roman" w:hAnsi="Times New Roman"/>
-          <w:sz w:val="24"/>
-          <w:szCs w:val="24"/>
-        </w:rPr>
-      </w:pPr>
-      <w:r>
-        <w:rPr>
-          <w:rFonts w:ascii="Times New Roman" w:eastAsia="Times New Roman" w:hAnsi="Times New Roman"/>
-          <w:sz w:val="24"/>
-          <w:szCs w:val="24"/>
-        </w:rPr>
-        <w:t xml:space="preserve">В случае крайнего разнообразия используемого машинного парка следует описать наиболее устаревшую модель и последнюю из современных. </w:t>
-      </w:r>
-    </w:p>
-    <w:p>
-      <w:pPr>
-        <w:spacing w:after="0" w:line="240" w:lineRule="auto"/>
-        <w:jc w:val="both"/>
-        <w:rPr>
-          <w:rFonts w:ascii="Times New Roman" w:eastAsia="Times New Roman" w:hAnsi="Times New Roman"/>
-          <w:sz w:val="24"/>
-          <w:szCs w:val="24"/>
-        </w:rPr>
-      </w:pPr>
-    </w:p>
-    <w:p>
-      <w:pPr>
-        <w:spacing w:after="0" w:line="240" w:lineRule="auto"/>
-        <w:jc w:val="both"/>
-        <w:rPr>
-          <w:rFonts w:ascii="Times New Roman" w:eastAsia="Times New Roman" w:hAnsi="Times New Roman"/>
-          <w:sz w:val="24"/>
-          <w:szCs w:val="24"/>
-        </w:rPr>
-      </w:pPr>
-      <w:r>
-        <w:rPr>
-          <w:rFonts w:ascii="Times New Roman" w:eastAsia="Times New Roman" w:hAnsi="Times New Roman"/>
-          <w:sz w:val="24"/>
-          <w:szCs w:val="24"/>
-        </w:rPr>
-        <w:t xml:space="preserve">Для ПК необходимо указать: </w:t>
-      </w:r>
-    </w:p>
-    <w:p>
-      <w:pPr>
-        <w:spacing w:after="0" w:line="240" w:lineRule="auto"/>
-        <w:jc w:val="both"/>
-        <w:rPr>
-          <w:rFonts w:ascii="Times New Roman" w:eastAsia="Times New Roman" w:hAnsi="Times New Roman"/>
-          <w:sz w:val="24"/>
-          <w:szCs w:val="24"/>
-        </w:rPr>
-      </w:pPr>
-      <w:r>
-        <w:rPr>
-          <w:rFonts w:ascii="Times New Roman" w:eastAsia="Times New Roman" w:hAnsi="Times New Roman"/>
-          <w:sz w:val="24"/>
-          <w:szCs w:val="24"/>
-        </w:rPr>
-        <w:t>модель микропроцессора; тактовая частота микропроцессора; объем и вид памяти (DIMM, RIMM, DDR и т.д.); модель системной платы; шины системной платы (ISA, VLB, PCI, AGP и т.д.); накопители на магнитных и магнитооптических дисках; модель винчестера, ёмкость, интерфейс (SCSI, ATA, Ultra-ATA); модель видеокарты, объем видеопамяти; дополнительное оборудование (модемы, сетевые адаптеры и т.д.).</w:t>
-      </w:r>
-    </w:p>
-    <w:p>
-      <w:pPr>
-        <w:spacing w:after="0" w:line="360" w:lineRule="auto"/>
-        <w:jc w:val="both"/>
-        <w:rPr>
-          <w:rFonts w:ascii="Times New Roman" w:eastAsia="Times New Roman" w:hAnsi="Times New Roman"/>
-          <w:b/>
-          <w:sz w:val="24"/>
-          <w:szCs w:val="24"/>
-        </w:rPr>
-      </w:pPr>
-      <w:r>
-        <w:rPr>
-          <w:rFonts w:ascii="Times New Roman" w:eastAsia="Times New Roman" w:hAnsi="Times New Roman"/>
-          <w:b/>
-          <w:sz w:val="24"/>
-          <w:szCs w:val="24"/>
-        </w:rPr>
-        <w:t>Форма отчетности</w:t>
-      </w:r>
-    </w:p>
-    <w:p>
-      <w:pPr>
-        <w:spacing w:after="0" w:line="360" w:lineRule="auto"/>
-        <w:jc w:val="both"/>
-        <w:rPr>
-          <w:rFonts w:ascii="Times New Roman" w:eastAsia="Times New Roman" w:hAnsi="Times New Roman"/>
-          <w:b/>
-          <w:sz w:val="24"/>
-          <w:szCs w:val="24"/>
-        </w:rPr>
-      </w:pPr>
-      <w:r>
-        <w:rPr>
-          <w:rFonts w:ascii="Times New Roman" w:eastAsia="Times New Roman" w:hAnsi="Times New Roman"/>
-          <w:color w:val="000000"/>
-          <w:sz w:val="24"/>
-          <w:szCs w:val="24"/>
-        </w:rPr>
-        <w:t>Текстовый документ</w:t>
-      </w:r>
-    </w:p>
-    <w:p>
-      <w:pPr>
-        <w:spacing w:after="0" w:line="360" w:lineRule="auto"/>
-        <w:jc w:val="both"/>
-        <w:rPr>
-          <w:i/>
-          <w:color w:val="000000"/>
-        </w:rPr>
-      </w:pPr>
-      <w:r>
-        <w:rPr>
-          <w:i/>
-          <w:color w:val="000000"/>
-        </w:rPr>
-        <w:t>QR-код задания (на GIT-репозиторий):</w:t>
-      </w:r>
-    </w:p>
-    <w:p>
-      <w:pPr>
-        <w:spacing w:after="0" w:line="360" w:lineRule="auto"/>
-        <w:jc w:val="both"/>
-        <w:rPr>
-          <w:rFonts w:ascii="Times New Roman" w:eastAsia="Times New Roman" w:hAnsi="Times New Roman"/>
-          <w:sz w:val="24"/>
-          <w:szCs w:val="24"/>
-        </w:rPr>
-      </w:pPr>
-    </w:p>
-    <w:p>
-      <w:pPr>
-        <w:pStyle w:val="2"/>
-        <w:jc w:val="both"/>
-      </w:pPr>
-      <w:r>
-        <w:lastRenderedPageBreak/>
-        <w:t xml:space="preserve">Задание 2.4 </w:t>
-      </w:r>
-    </w:p>
-    <w:p>
-      <w:pPr>
-        <w:spacing w:after="0" w:line="240" w:lineRule="auto"/>
-        <w:jc w:val="both"/>
-        <w:rPr>
-          <w:rFonts w:ascii="Times New Roman" w:eastAsia="Times New Roman" w:hAnsi="Times New Roman"/>
-          <w:sz w:val="24"/>
-          <w:szCs w:val="24"/>
-        </w:rPr>
-      </w:pPr>
-      <w:r>
-        <w:rPr>
-          <w:rFonts w:ascii="Times New Roman" w:eastAsia="Times New Roman" w:hAnsi="Times New Roman"/>
-          <w:sz w:val="24"/>
-          <w:szCs w:val="24"/>
-        </w:rPr>
-        <w:t xml:space="preserve">Изучить локальную вычислительную сеть предприятия (организации). </w:t>
-      </w:r>
-    </w:p>
-    <w:p>
-      <w:pPr>
-        <w:spacing w:after="0" w:line="240" w:lineRule="auto"/>
-        <w:jc w:val="both"/>
-        <w:rPr>
-          <w:rFonts w:ascii="Times New Roman" w:eastAsia="Times New Roman" w:hAnsi="Times New Roman"/>
-          <w:sz w:val="24"/>
-          <w:szCs w:val="24"/>
-        </w:rPr>
-      </w:pPr>
-    </w:p>
-    <w:p>
-      <w:pPr>
-        <w:spacing w:after="0" w:line="240" w:lineRule="auto"/>
-        <w:jc w:val="both"/>
-        <w:rPr>
-          <w:rFonts w:ascii="Times New Roman" w:eastAsia="Times New Roman" w:hAnsi="Times New Roman"/>
-          <w:sz w:val="24"/>
-          <w:szCs w:val="24"/>
-        </w:rPr>
-      </w:pPr>
-      <w:r>
-        <w:rPr>
-          <w:rFonts w:ascii="Times New Roman" w:eastAsia="Times New Roman" w:hAnsi="Times New Roman"/>
-          <w:sz w:val="24"/>
-          <w:szCs w:val="24"/>
-        </w:rPr>
-        <w:t>Критерии:</w:t>
-      </w:r>
-    </w:p>
-    <w:p>
-      <w:pPr>
-        <w:spacing w:after="0" w:line="240" w:lineRule="auto"/>
-        <w:jc w:val="both"/>
-        <w:rPr>
-          <w:rFonts w:ascii="Times New Roman" w:eastAsia="Times New Roman" w:hAnsi="Times New Roman"/>
-          <w:sz w:val="24"/>
-          <w:szCs w:val="24"/>
-        </w:rPr>
-      </w:pPr>
-      <w:r>
-        <w:rPr>
-          <w:rFonts w:ascii="Times New Roman" w:eastAsia="Times New Roman" w:hAnsi="Times New Roman"/>
-          <w:sz w:val="24"/>
-          <w:szCs w:val="24"/>
-        </w:rPr>
-        <w:t>тип (одноранговая или иерархическая);</w:t>
-      </w:r>
-    </w:p>
-    <w:p>
-      <w:pPr>
-        <w:spacing w:after="0" w:line="240" w:lineRule="auto"/>
-        <w:jc w:val="both"/>
-        <w:rPr>
-          <w:rFonts w:ascii="Times New Roman" w:eastAsia="Times New Roman" w:hAnsi="Times New Roman"/>
-          <w:sz w:val="24"/>
-          <w:szCs w:val="24"/>
-        </w:rPr>
-      </w:pPr>
-      <w:r>
-        <w:rPr>
-          <w:rFonts w:ascii="Times New Roman" w:eastAsia="Times New Roman" w:hAnsi="Times New Roman"/>
-          <w:sz w:val="24"/>
-          <w:szCs w:val="24"/>
-        </w:rPr>
-        <w:t>физическая топология сети; оборудование, использованное для построения сети (адаптеры, концентраторы, маршрутизаторы, коммутаторы, кабель и т.д.); протоколы, задействованные в сети (TCP/IP, IPX/SPX, NETBEUI и т.д.);</w:t>
-      </w:r>
-    </w:p>
-    <w:p>
-      <w:pPr>
-        <w:spacing w:after="0" w:line="240" w:lineRule="auto"/>
-        <w:jc w:val="both"/>
-        <w:rPr>
-          <w:rFonts w:ascii="Times New Roman" w:eastAsia="Times New Roman" w:hAnsi="Times New Roman"/>
-          <w:sz w:val="24"/>
-          <w:szCs w:val="24"/>
-        </w:rPr>
-      </w:pPr>
-      <w:r>
-        <w:rPr>
-          <w:rFonts w:ascii="Times New Roman" w:eastAsia="Times New Roman" w:hAnsi="Times New Roman"/>
-          <w:sz w:val="24"/>
-          <w:szCs w:val="24"/>
-        </w:rPr>
-        <w:t>Также необходимо описать сервер сети, по пунктам, аналогично описанию ПК (см. предыдущее задание).</w:t>
-      </w:r>
-    </w:p>
-    <w:p>
-      <w:pPr>
-        <w:spacing w:after="0" w:line="240" w:lineRule="auto"/>
-        <w:jc w:val="both"/>
-        <w:rPr>
-          <w:rFonts w:ascii="Times New Roman" w:eastAsia="Times New Roman" w:hAnsi="Times New Roman"/>
-          <w:sz w:val="24"/>
-          <w:szCs w:val="24"/>
-        </w:rPr>
-      </w:pPr>
-    </w:p>
-    <w:p>
-      <w:pPr>
-        <w:spacing w:after="0" w:line="360" w:lineRule="auto"/>
-        <w:jc w:val="both"/>
-        <w:rPr>
-          <w:rFonts w:ascii="Times New Roman" w:eastAsia="Times New Roman" w:hAnsi="Times New Roman"/>
-          <w:b/>
-          <w:sz w:val="24"/>
-          <w:szCs w:val="24"/>
-        </w:rPr>
-      </w:pPr>
-      <w:r>
-        <w:rPr>
-          <w:rFonts w:ascii="Times New Roman" w:eastAsia="Times New Roman" w:hAnsi="Times New Roman"/>
-          <w:b/>
-          <w:sz w:val="24"/>
-          <w:szCs w:val="24"/>
-        </w:rPr>
-        <w:t>Форма отчетности</w:t>
-      </w:r>
-    </w:p>
-    <w:p>
-      <w:pPr>
-        <w:spacing w:after="0" w:line="360" w:lineRule="auto"/>
-        <w:jc w:val="both"/>
-        <w:rPr>
-          <w:rFonts w:ascii="Times New Roman" w:eastAsia="Times New Roman" w:hAnsi="Times New Roman"/>
-          <w:b/>
-          <w:sz w:val="24"/>
-          <w:szCs w:val="24"/>
-        </w:rPr>
-      </w:pPr>
-      <w:r>
-        <w:rPr>
-          <w:rFonts w:ascii="Times New Roman" w:eastAsia="Times New Roman" w:hAnsi="Times New Roman"/>
-          <w:color w:val="000000"/>
-          <w:sz w:val="24"/>
-          <w:szCs w:val="24"/>
-        </w:rPr>
-        <w:t>Текстовый документ</w:t>
-      </w:r>
-    </w:p>
-    <w:p>
-      <w:pPr>
-        <w:spacing w:after="0" w:line="360" w:lineRule="auto"/>
-        <w:jc w:val="both"/>
-        <w:rPr>
-          <w:i/>
-          <w:color w:val="000000"/>
-        </w:rPr>
-      </w:pPr>
-      <w:r>
-        <w:rPr>
-          <w:i/>
-          <w:color w:val="000000"/>
-        </w:rPr>
-        <w:t>QR-код задания (на GIT-репозиторий):</w:t>
+          <w:noProof/>
+          <w:color w:val="000000"/>
+          <w:lang w:val="en-US"/>
+        </w:rPr>
+        <w:drawing>
+          <wp:inline distT="0" distB="0" distL="0" distR="0" wp14:anchorId="7C4320C4" wp14:editId="7BEA2D5F">
+            <wp:extent cx="1080000" cy="1080000"/>
+            <wp:effectExtent l="0" t="0" r="6350" b="6350"/>
+            <wp:docPr id="882933773" name="Рисунок 14"/>
+            <wp:cNvGraphicFramePr>
+              <a:graphicFrameLocks xmlns:a="http://schemas.openxmlformats.org/drawingml/2006/main" noChangeAspect="1"/>
+            </wp:cNvGraphicFramePr>
+            <a:graphic xmlns:a="http://schemas.openxmlformats.org/drawingml/2006/main">
+              <a:graphicData uri="http://schemas.openxmlformats.org/drawingml/2006/picture">
+                <pic:pic xmlns:pic="http://schemas.openxmlformats.org/drawingml/2006/picture">
+                  <pic:nvPicPr>
+                    <pic:cNvPr id="0" name="Picture 13"/>
+                    <pic:cNvPicPr>
+                      <a:picLocks noChangeAspect="1" noChangeArrowheads="1"/>
+                    </pic:cNvPicPr>
+                  </pic:nvPicPr>
+                  <pic:blipFill>
+                    <a:blip r:embed="rId23" cstate="print">
+                      <a:extLst>
+                        <a:ext uri="{28A0092B-C50C-407E-A947-70E740481C1C}">
+                          <a14:useLocalDpi xmlns:a14="http://schemas.microsoft.com/office/drawing/2010/main" val="0"/>
+                        </a:ext>
+                      </a:extLst>
+                    </a:blip>
+                    <a:srcRect/>
+                    <a:stretch>
+                      <a:fillRect/>
+                    </a:stretch>
+                  </pic:blipFill>
+                  <pic:spPr bwMode="auto">
+                    <a:xfrm>
+                      <a:off x="0" y="0"/>
+                      <a:ext cx="1080000" cy="1080000"/>
+                    </a:xfrm>
+                    <a:prstGeom prst="rect">
+                      <a:avLst/>
+                    </a:prstGeom>
+                    <a:noFill/>
+                    <a:ln>
+                      <a:noFill/>
+                    </a:ln>
+                  </pic:spPr>
+                </pic:pic>
+              </a:graphicData>
+            </a:graphic>
+          </wp:inline>
+        </w:drawing>
       </w:r>
     </w:p>
     <w:p>
@@ -3150,6 +3512,24 @@
       <w:pPr>
         <w:pStyle w:val="2"/>
         <w:jc w:val="both"/>
+        <w:rPr>
+          <w:lang w:val="en-US"/>
+        </w:rPr>
+      </w:pPr>
+    </w:p>
+    <w:p>
+      <w:pPr>
+        <w:pStyle w:val="2"/>
+        <w:jc w:val="both"/>
+        <w:rPr>
+          <w:lang w:val="en-US"/>
+        </w:rPr>
+      </w:pPr>
+    </w:p>
+    <w:p>
+      <w:pPr>
+        <w:pStyle w:val="2"/>
+        <w:jc w:val="both"/>
       </w:pPr>
       <w:r>
         <w:t xml:space="preserve">Задание 2.5 </w:t>
@@ -3173,7 +3553,15 @@
         <w:t>ж</w:t>
       </w:r>
       <w:r>
-        <w:t>даемые скриншотами) или записать скринкаст:</w:t>
+        <w:t xml:space="preserve">даемые скриншотами) или записать </w:t>
+      </w:r>
+      <w:proofErr w:type="spellStart"/>
+      <w:r>
+        <w:t>скринкаст</w:t>
+      </w:r>
+      <w:proofErr w:type="spellEnd"/>
+      <w:r>
+        <w:t>:</w:t>
       </w:r>
     </w:p>
     <w:p>
@@ -3182,117 +3570,8 @@
         <w:jc w:val="both"/>
       </w:pPr>
       <w:r>
-        <w:t>1. Искусственный интеллект: генерация текста</w:t>
-      </w:r>
-    </w:p>
-    <w:p>
-      <w:pPr>
-        <w:pStyle w:val="11"/>
-        <w:jc w:val="both"/>
-      </w:pPr>
-      <w:r>
-        <w:t>ИЛИ</w:t>
-      </w:r>
-    </w:p>
-    <w:p>
-      <w:pPr>
-        <w:pStyle w:val="11"/>
-        <w:jc w:val="both"/>
-      </w:pPr>
-      <w:r>
-        <w:t>2.       Создание бота для Telegram с помощью онлайн приложения</w:t>
-      </w:r>
-    </w:p>
-    <w:p>
-      <w:pPr>
-        <w:pStyle w:val="11"/>
-        <w:jc w:val="both"/>
-      </w:pPr>
-      <w:r>
-        <w:t>ИЛИ</w:t>
-      </w:r>
-    </w:p>
-    <w:p>
-      <w:pPr>
-        <w:pStyle w:val="11"/>
-        <w:jc w:val="both"/>
-      </w:pPr>
-      <w:r>
-        <w:t>3.       Создание бота для ВК</w:t>
-      </w:r>
-    </w:p>
-    <w:p>
-      <w:pPr>
-        <w:pStyle w:val="11"/>
-        <w:jc w:val="both"/>
-      </w:pPr>
-      <w:r>
-        <w:t>ИЛИ</w:t>
-      </w:r>
-    </w:p>
-    <w:p>
-      <w:pPr>
-        <w:pStyle w:val="11"/>
-        <w:jc w:val="both"/>
-      </w:pPr>
-      <w:r>
-        <w:t>4.       Онлайн редакторы для создания фрактальной графики</w:t>
-      </w:r>
-    </w:p>
-    <w:p>
-      <w:pPr>
-        <w:pStyle w:val="11"/>
-        <w:jc w:val="both"/>
-      </w:pPr>
-      <w:r>
-        <w:t>ИЛИ</w:t>
-      </w:r>
-    </w:p>
-    <w:p>
-      <w:pPr>
-        <w:pStyle w:val="11"/>
-        <w:jc w:val="both"/>
-      </w:pPr>
-      <w:r>
-        <w:t>5.       Искусственный интеллект: создание музыки (музыкальное творчество)</w:t>
-      </w:r>
-    </w:p>
-    <w:p>
-      <w:pPr>
-        <w:pStyle w:val="11"/>
-        <w:jc w:val="both"/>
-      </w:pPr>
-      <w:r>
-        <w:t>ИЛИ</w:t>
-      </w:r>
-    </w:p>
-    <w:p>
-      <w:pPr>
-        <w:pStyle w:val="11"/>
-        <w:jc w:val="both"/>
-      </w:pPr>
-      <w:r>
-        <w:t>6.       Создать электронную библиотеку для ИВТ</w:t>
-      </w:r>
-    </w:p>
-    <w:p>
-      <w:pPr>
-        <w:spacing w:after="0" w:line="240" w:lineRule="auto"/>
-        <w:jc w:val="both"/>
-        <w:rPr>
-          <w:rFonts w:ascii="Times New Roman" w:eastAsia="Times New Roman" w:hAnsi="Times New Roman"/>
-          <w:color w:val="000000"/>
-          <w:sz w:val="24"/>
-          <w:szCs w:val="24"/>
-        </w:rPr>
-      </w:pPr>
-      <w:r>
-        <w:rPr>
-          <w:rFonts w:ascii="Times New Roman" w:hAnsi="Times New Roman"/>
-          <w:sz w:val="24"/>
-          <w:szCs w:val="24"/>
-        </w:rPr>
-        <w:t>Задание выполняется в группах 3-4 человека</w:t>
+        <w:lastRenderedPageBreak/>
+        <w:t>Создание бота для Telegram с помощью онлайн приложения</w:t>
       </w:r>
     </w:p>
     <w:p>
@@ -3345,8 +3624,19 @@
           <w:sz w:val="24"/>
           <w:szCs w:val="24"/>
         </w:rPr>
-        <w:t>Текстовый документ или скринкаст</w:t>
-      </w:r>
+        <w:t xml:space="preserve">Текстовый документ или </w:t>
+      </w:r>
+      <w:proofErr w:type="spellStart"/>
+      <w:r>
+        <w:rPr>
+          <w:rFonts w:ascii="Times New Roman" w:eastAsia="Times New Roman" w:hAnsi="Times New Roman"/>
+          <w:color w:val="000000"/>
+          <w:sz w:val="24"/>
+          <w:szCs w:val="24"/>
+        </w:rPr>
+        <w:t>скринкаст</w:t>
+      </w:r>
+      <w:proofErr w:type="spellEnd"/>
     </w:p>
     <w:p>
       <w:pPr>
@@ -3355,6 +3645,7 @@
         <w:rPr>
           <w:i/>
           <w:color w:val="000000"/>
+          <w:lang w:val="en-US"/>
         </w:rPr>
       </w:pPr>
       <w:r>
@@ -3363,6 +3654,73 @@
           <w:color w:val="000000"/>
         </w:rPr>
         <w:t>QR-код задания (на GIT-репозиторий):</w:t>
+      </w:r>
+    </w:p>
+    <w:p>
+      <w:pPr>
+        <w:spacing w:after="0" w:line="360" w:lineRule="auto"/>
+        <w:jc w:val="both"/>
+        <w:rPr>
+          <w:i/>
+          <w:color w:val="000000"/>
+          <w:lang w:val="en-US"/>
+        </w:rPr>
+      </w:pPr>
+      <w:r>
+        <w:rPr>
+          <w:i/>
+          <w:noProof/>
+          <w:color w:val="000000"/>
+          <w:lang w:val="en-US"/>
+        </w:rPr>
+        <w:drawing>
+          <wp:inline distT="0" distB="0" distL="0" distR="0" wp14:anchorId="096195BE" wp14:editId="19FC3782">
+            <wp:extent cx="1080000" cy="1080000"/>
+            <wp:effectExtent l="0" t="0" r="6350" b="6350"/>
+            <wp:docPr id="1333146253" name="Рисунок 15"/>
+            <wp:cNvGraphicFramePr>
+              <a:graphicFrameLocks xmlns:a="http://schemas.openxmlformats.org/drawingml/2006/main" noChangeAspect="1"/>
+            </wp:cNvGraphicFramePr>
+            <a:graphic xmlns:a="http://schemas.openxmlformats.org/drawingml/2006/main">
+              <a:graphicData uri="http://schemas.openxmlformats.org/drawingml/2006/picture">
+                <pic:pic xmlns:pic="http://schemas.openxmlformats.org/drawingml/2006/picture">
+                  <pic:nvPicPr>
+                    <pic:cNvPr id="0" name="Picture 14"/>
+                    <pic:cNvPicPr>
+                      <a:picLocks noChangeAspect="1" noChangeArrowheads="1"/>
+                    </pic:cNvPicPr>
+                  </pic:nvPicPr>
+                  <pic:blipFill>
+                    <a:blip r:embed="rId24" cstate="print">
+                      <a:extLst>
+                        <a:ext uri="{28A0092B-C50C-407E-A947-70E740481C1C}">
+                          <a14:useLocalDpi xmlns:a14="http://schemas.microsoft.com/office/drawing/2010/main" val="0"/>
+                        </a:ext>
+                      </a:extLst>
+                    </a:blip>
+                    <a:srcRect/>
+                    <a:stretch>
+                      <a:fillRect/>
+                    </a:stretch>
+                  </pic:blipFill>
+                  <pic:spPr bwMode="auto">
+                    <a:xfrm>
+                      <a:off x="0" y="0"/>
+                      <a:ext cx="1080000" cy="1080000"/>
+                    </a:xfrm>
+                    <a:prstGeom prst="rect">
+                      <a:avLst/>
+                    </a:prstGeom>
+                    <a:noFill/>
+                    <a:ln>
+                      <a:noFill/>
+                    </a:ln>
+                  </pic:spPr>
+                </pic:pic>
+              </a:graphicData>
+            </a:graphic>
+          </wp:inline>
+        </w:drawing>
       </w:r>
     </w:p>
     <w:p>

</xml_diff>